<commit_message>
Version-003: Updated file design.docx
* Updated file design.docx

Changes in design.docx
* Added arrows to the software architecture diagram pointing from the software to the GUI and background service
* Replaced the future tense with the present tense in places where it was needed
* Separated the description of selected technologies
</commit_message>
<xml_diff>
--- a/design.docx
+++ b/design.docx
@@ -4,20 +4,21 @@
   <w:body>
     <w:sdt>
       <w:sdtPr>
-        <w:id w:val="-505288606"/>
+        <w:rPr>
+          <w:rFonts w:eastAsiaTheme="minorHAnsi"/>
+          <w:b w:val="0"/>
+          <w:bCs w:val="0"/>
+          <w:sz w:val="28"/>
+          <w:szCs w:val="28"/>
+          <w:lang w:eastAsia="en-US"/>
+        </w:rPr>
+        <w:id w:val="-1167862568"/>
         <w:docPartObj>
           <w:docPartGallery w:val="Table of Contents"/>
           <w:docPartUnique/>
         </w:docPartObj>
       </w:sdtPr>
-      <w:sdtEndPr>
-        <w:rPr>
-          <w:rFonts w:eastAsiaTheme="minorHAnsi"/>
-          <w:sz w:val="28"/>
-          <w:szCs w:val="28"/>
-          <w:lang w:eastAsia="en-US"/>
-        </w:rPr>
-      </w:sdtEndPr>
+      <w:sdtEndPr/>
       <w:sdtContent>
         <w:p>
           <w:pPr>
@@ -50,7 +51,7 @@
           <w:r>
             <w:fldChar w:fldCharType="separate"/>
           </w:r>
-          <w:hyperlink w:anchor="_Toc166148436" w:history="1">
+          <w:hyperlink w:anchor="_Toc166174550" w:history="1">
             <w:r>
               <w:rPr>
                 <w:rStyle w:val="a7"/>
@@ -77,7 +78,7 @@
                 <w:noProof/>
                 <w:webHidden/>
               </w:rPr>
-              <w:instrText xml:space="preserve"> PAGEREF _Toc166148436 \h </w:instrText>
+              <w:instrText xml:space="preserve"> PAGEREF _Toc166174550 \h </w:instrText>
             </w:r>
             <w:r>
               <w:rPr>
@@ -122,7 +123,7 @@
               <w:lang w:eastAsia="uk-UA"/>
             </w:rPr>
           </w:pPr>
-          <w:hyperlink w:anchor="_Toc166148437" w:history="1">
+          <w:hyperlink w:anchor="_Toc166174551" w:history="1">
             <w:r>
               <w:rPr>
                 <w:rStyle w:val="a7"/>
@@ -149,7 +150,7 @@
                 <w:noProof/>
                 <w:webHidden/>
               </w:rPr>
-              <w:instrText xml:space="preserve"> PAGEREF _Toc166148437 \h </w:instrText>
+              <w:instrText xml:space="preserve"> PAGEREF _Toc166174551 \h </w:instrText>
             </w:r>
             <w:r>
               <w:rPr>
@@ -194,13 +195,13 @@
               <w:lang w:eastAsia="uk-UA"/>
             </w:rPr>
           </w:pPr>
-          <w:hyperlink w:anchor="_Toc166148438" w:history="1">
+          <w:hyperlink w:anchor="_Toc166174552" w:history="1">
             <w:r>
               <w:rPr>
                 <w:rStyle w:val="a7"/>
                 <w:noProof/>
               </w:rPr>
-              <w:t>Опис частин структурної схеми</w:t>
+              <w:t>Розробка модулів структурної схеми</w:t>
             </w:r>
             <w:r>
               <w:rPr>
@@ -221,7 +222,7 @@
                 <w:noProof/>
                 <w:webHidden/>
               </w:rPr>
-              <w:instrText xml:space="preserve"> PAGEREF _Toc166148438 \h </w:instrText>
+              <w:instrText xml:space="preserve"> PAGEREF _Toc166174552 \h </w:instrText>
             </w:r>
             <w:r>
               <w:rPr>
@@ -266,7 +267,7 @@
               <w:lang w:eastAsia="uk-UA"/>
             </w:rPr>
           </w:pPr>
-          <w:hyperlink w:anchor="_Toc166148439" w:history="1">
+          <w:hyperlink w:anchor="_Toc166174553" w:history="1">
             <w:r>
               <w:rPr>
                 <w:rStyle w:val="a7"/>
@@ -293,7 +294,7 @@
                 <w:noProof/>
                 <w:webHidden/>
               </w:rPr>
-              <w:instrText xml:space="preserve"> PAGEREF _Toc166148439 \h </w:instrText>
+              <w:instrText xml:space="preserve"> PAGEREF _Toc166174553 \h </w:instrText>
             </w:r>
             <w:r>
               <w:rPr>
@@ -338,7 +339,7 @@
               <w:lang w:eastAsia="uk-UA"/>
             </w:rPr>
           </w:pPr>
-          <w:hyperlink w:anchor="_Toc166148440" w:history="1">
+          <w:hyperlink w:anchor="_Toc166174554" w:history="1">
             <w:r>
               <w:rPr>
                 <w:rStyle w:val="a7"/>
@@ -365,7 +366,7 @@
                 <w:noProof/>
                 <w:webHidden/>
               </w:rPr>
-              <w:instrText xml:space="preserve"> PAGEREF _Toc166148440 \h </w:instrText>
+              <w:instrText xml:space="preserve"> PAGEREF _Toc166174554 \h </w:instrText>
             </w:r>
             <w:r>
               <w:rPr>
@@ -410,7 +411,7 @@
               <w:lang w:eastAsia="uk-UA"/>
             </w:rPr>
           </w:pPr>
-          <w:hyperlink w:anchor="_Toc166148441" w:history="1">
+          <w:hyperlink w:anchor="_Toc166174555" w:history="1">
             <w:r>
               <w:rPr>
                 <w:rStyle w:val="a7"/>
@@ -437,7 +438,7 @@
                 <w:noProof/>
                 <w:webHidden/>
               </w:rPr>
-              <w:instrText xml:space="preserve"> PAGEREF _Toc166148441 \h </w:instrText>
+              <w:instrText xml:space="preserve"> PAGEREF _Toc166174555 \h </w:instrText>
             </w:r>
             <w:r>
               <w:rPr>
@@ -482,7 +483,7 @@
               <w:lang w:eastAsia="uk-UA"/>
             </w:rPr>
           </w:pPr>
-          <w:hyperlink w:anchor="_Toc166148442" w:history="1">
+          <w:hyperlink w:anchor="_Toc166174556" w:history="1">
             <w:r>
               <w:rPr>
                 <w:rStyle w:val="a7"/>
@@ -509,7 +510,7 @@
                 <w:noProof/>
                 <w:webHidden/>
               </w:rPr>
-              <w:instrText xml:space="preserve"> PAGEREF _Toc166148442 \h </w:instrText>
+              <w:instrText xml:space="preserve"> PAGEREF _Toc166174556 \h </w:instrText>
             </w:r>
             <w:r>
               <w:rPr>
@@ -554,7 +555,7 @@
               <w:lang w:eastAsia="uk-UA"/>
             </w:rPr>
           </w:pPr>
-          <w:hyperlink w:anchor="_Toc166148443" w:history="1">
+          <w:hyperlink w:anchor="_Toc166174557" w:history="1">
             <w:r>
               <w:rPr>
                 <w:rStyle w:val="a7"/>
@@ -581,7 +582,7 @@
                 <w:noProof/>
                 <w:webHidden/>
               </w:rPr>
-              <w:instrText xml:space="preserve"> PAGEREF _Toc166148443 \h </w:instrText>
+              <w:instrText xml:space="preserve"> PAGEREF _Toc166174557 \h </w:instrText>
             </w:r>
             <w:r>
               <w:rPr>
@@ -626,7 +627,7 @@
               <w:lang w:eastAsia="uk-UA"/>
             </w:rPr>
           </w:pPr>
-          <w:hyperlink w:anchor="_Toc166148444" w:history="1">
+          <w:hyperlink w:anchor="_Toc166174558" w:history="1">
             <w:r>
               <w:rPr>
                 <w:rStyle w:val="a7"/>
@@ -653,7 +654,7 @@
                 <w:noProof/>
                 <w:webHidden/>
               </w:rPr>
-              <w:instrText xml:space="preserve"> PAGEREF _Toc166148444 \h </w:instrText>
+              <w:instrText xml:space="preserve"> PAGEREF _Toc166174558 \h </w:instrText>
             </w:r>
             <w:r>
               <w:rPr>
@@ -698,7 +699,7 @@
               <w:lang w:eastAsia="uk-UA"/>
             </w:rPr>
           </w:pPr>
-          <w:hyperlink w:anchor="_Toc166148445" w:history="1">
+          <w:hyperlink w:anchor="_Toc166174559" w:history="1">
             <w:r>
               <w:rPr>
                 <w:rStyle w:val="a7"/>
@@ -725,7 +726,7 @@
                 <w:noProof/>
                 <w:webHidden/>
               </w:rPr>
-              <w:instrText xml:space="preserve"> PAGEREF _Toc166148445 \h </w:instrText>
+              <w:instrText xml:space="preserve"> PAGEREF _Toc166174559 \h </w:instrText>
             </w:r>
             <w:r>
               <w:rPr>
@@ -770,7 +771,7 @@
               <w:lang w:eastAsia="uk-UA"/>
             </w:rPr>
           </w:pPr>
-          <w:hyperlink w:anchor="_Toc166148446" w:history="1">
+          <w:hyperlink w:anchor="_Toc166174560" w:history="1">
             <w:r>
               <w:rPr>
                 <w:rStyle w:val="a7"/>
@@ -797,7 +798,7 @@
                 <w:noProof/>
                 <w:webHidden/>
               </w:rPr>
-              <w:instrText xml:space="preserve"> PAGEREF _Toc166148446 \h </w:instrText>
+              <w:instrText xml:space="preserve"> PAGEREF _Toc166174560 \h </w:instrText>
             </w:r>
             <w:r>
               <w:rPr>
@@ -842,12 +843,84 @@
               <w:lang w:eastAsia="uk-UA"/>
             </w:rPr>
           </w:pPr>
-          <w:hyperlink w:anchor="_Toc166148447" w:history="1">
+          <w:hyperlink w:anchor="_Toc166174561" w:history="1">
             <w:r>
               <w:rPr>
                 <w:rStyle w:val="a7"/>
                 <w:noProof/>
               </w:rPr>
+              <w:t>Обрані технології розробки</w:t>
+            </w:r>
+            <w:r>
+              <w:rPr>
+                <w:noProof/>
+                <w:webHidden/>
+              </w:rPr>
+              <w:tab/>
+            </w:r>
+            <w:r>
+              <w:rPr>
+                <w:noProof/>
+                <w:webHidden/>
+              </w:rPr>
+              <w:fldChar w:fldCharType="begin"/>
+            </w:r>
+            <w:r>
+              <w:rPr>
+                <w:noProof/>
+                <w:webHidden/>
+              </w:rPr>
+              <w:instrText xml:space="preserve"> PAGEREF _Toc166174561 \h </w:instrText>
+            </w:r>
+            <w:r>
+              <w:rPr>
+                <w:noProof/>
+                <w:webHidden/>
+              </w:rPr>
+            </w:r>
+            <w:r>
+              <w:rPr>
+                <w:noProof/>
+                <w:webHidden/>
+              </w:rPr>
+              <w:fldChar w:fldCharType="separate"/>
+            </w:r>
+            <w:r>
+              <w:rPr>
+                <w:noProof/>
+                <w:webHidden/>
+              </w:rPr>
+              <w:t>8</w:t>
+            </w:r>
+            <w:r>
+              <w:rPr>
+                <w:noProof/>
+                <w:webHidden/>
+              </w:rPr>
+              <w:fldChar w:fldCharType="end"/>
+            </w:r>
+          </w:hyperlink>
+        </w:p>
+        <w:p>
+          <w:pPr>
+            <w:pStyle w:val="21"/>
+            <w:tabs>
+              <w:tab w:val="right" w:leader="dot" w:pos="9629"/>
+            </w:tabs>
+            <w:rPr>
+              <w:rFonts w:asciiTheme="minorHAnsi" w:eastAsiaTheme="minorEastAsia" w:hAnsiTheme="minorHAnsi" w:cstheme="minorBidi"/>
+              <w:noProof/>
+              <w:sz w:val="22"/>
+              <w:szCs w:val="22"/>
+              <w:lang w:eastAsia="uk-UA"/>
+            </w:rPr>
+          </w:pPr>
+          <w:hyperlink w:anchor="_Toc166174562" w:history="1">
+            <w:r>
+              <w:rPr>
+                <w:rStyle w:val="a7"/>
+                <w:noProof/>
+              </w:rPr>
               <w:t>Графічний інтерфейс</w:t>
             </w:r>
             <w:r>
@@ -869,7 +942,7 @@
                 <w:noProof/>
                 <w:webHidden/>
               </w:rPr>
-              <w:instrText xml:space="preserve"> PAGEREF _Toc166148447 \h </w:instrText>
+              <w:instrText xml:space="preserve"> PAGEREF _Toc166174562 \h </w:instrText>
             </w:r>
             <w:r>
               <w:rPr>
@@ -914,7 +987,7 @@
               <w:lang w:eastAsia="uk-UA"/>
             </w:rPr>
           </w:pPr>
-          <w:hyperlink w:anchor="_Toc166148448" w:history="1">
+          <w:hyperlink w:anchor="_Toc166174563" w:history="1">
             <w:r>
               <w:rPr>
                 <w:rStyle w:val="a7"/>
@@ -941,7 +1014,7 @@
                 <w:noProof/>
                 <w:webHidden/>
               </w:rPr>
-              <w:instrText xml:space="preserve"> PAGEREF _Toc166148448 \h </w:instrText>
+              <w:instrText xml:space="preserve"> PAGEREF _Toc166174563 \h </w:instrText>
             </w:r>
             <w:r>
               <w:rPr>
@@ -986,7 +1059,7 @@
               <w:lang w:eastAsia="uk-UA"/>
             </w:rPr>
           </w:pPr>
-          <w:hyperlink w:anchor="_Toc166148449" w:history="1">
+          <w:hyperlink w:anchor="_Toc166174564" w:history="1">
             <w:r>
               <w:rPr>
                 <w:rStyle w:val="a7"/>
@@ -1013,7 +1086,7 @@
                 <w:noProof/>
                 <w:webHidden/>
               </w:rPr>
-              <w:instrText xml:space="preserve"> PAGEREF _Toc166148449 \h </w:instrText>
+              <w:instrText xml:space="preserve"> PAGEREF _Toc166174564 \h </w:instrText>
             </w:r>
             <w:r>
               <w:rPr>
@@ -1058,7 +1131,7 @@
               <w:lang w:eastAsia="uk-UA"/>
             </w:rPr>
           </w:pPr>
-          <w:hyperlink w:anchor="_Toc166148450" w:history="1">
+          <w:hyperlink w:anchor="_Toc166174565" w:history="1">
             <w:r>
               <w:rPr>
                 <w:rStyle w:val="a7"/>
@@ -1085,7 +1158,7 @@
                 <w:noProof/>
                 <w:webHidden/>
               </w:rPr>
-              <w:instrText xml:space="preserve"> PAGEREF _Toc166148450 \h </w:instrText>
+              <w:instrText xml:space="preserve"> PAGEREF _Toc166174565 \h </w:instrText>
             </w:r>
             <w:r>
               <w:rPr>
@@ -1130,7 +1203,7 @@
               <w:lang w:eastAsia="uk-UA"/>
             </w:rPr>
           </w:pPr>
-          <w:hyperlink w:anchor="_Toc166148451" w:history="1">
+          <w:hyperlink w:anchor="_Toc166174566" w:history="1">
             <w:r>
               <w:rPr>
                 <w:rStyle w:val="a7"/>
@@ -1157,7 +1230,7 @@
                 <w:noProof/>
                 <w:webHidden/>
               </w:rPr>
-              <w:instrText xml:space="preserve"> PAGEREF _Toc166148451 \h </w:instrText>
+              <w:instrText xml:space="preserve"> PAGEREF _Toc166174566 \h </w:instrText>
             </w:r>
             <w:r>
               <w:rPr>
@@ -1202,7 +1275,7 @@
               <w:lang w:eastAsia="uk-UA"/>
             </w:rPr>
           </w:pPr>
-          <w:hyperlink w:anchor="_Toc166148452" w:history="1">
+          <w:hyperlink w:anchor="_Toc166174567" w:history="1">
             <w:r>
               <w:rPr>
                 <w:rStyle w:val="a7"/>
@@ -1229,7 +1302,7 @@
                 <w:noProof/>
                 <w:webHidden/>
               </w:rPr>
-              <w:instrText xml:space="preserve"> PAGEREF _Toc166148452 \h </w:instrText>
+              <w:instrText xml:space="preserve"> PAGEREF _Toc166174567 \h </w:instrText>
             </w:r>
             <w:r>
               <w:rPr>
@@ -1274,7 +1347,7 @@
               <w:lang w:eastAsia="uk-UA"/>
             </w:rPr>
           </w:pPr>
-          <w:hyperlink w:anchor="_Toc166148453" w:history="1">
+          <w:hyperlink w:anchor="_Toc166174568" w:history="1">
             <w:r>
               <w:rPr>
                 <w:rStyle w:val="a7"/>
@@ -1301,7 +1374,7 @@
                 <w:noProof/>
                 <w:webHidden/>
               </w:rPr>
-              <w:instrText xml:space="preserve"> PAGEREF _Toc166148453 \h </w:instrText>
+              <w:instrText xml:space="preserve"> PAGEREF _Toc166174568 \h </w:instrText>
             </w:r>
             <w:r>
               <w:rPr>
@@ -1346,7 +1419,7 @@
               <w:lang w:eastAsia="uk-UA"/>
             </w:rPr>
           </w:pPr>
-          <w:hyperlink w:anchor="_Toc166148454" w:history="1">
+          <w:hyperlink w:anchor="_Toc166174569" w:history="1">
             <w:r>
               <w:rPr>
                 <w:rStyle w:val="a7"/>
@@ -1373,7 +1446,7 @@
                 <w:noProof/>
                 <w:webHidden/>
               </w:rPr>
-              <w:instrText xml:space="preserve"> PAGEREF _Toc166148454 \h </w:instrText>
+              <w:instrText xml:space="preserve"> PAGEREF _Toc166174569 \h </w:instrText>
             </w:r>
             <w:r>
               <w:rPr>
@@ -1418,7 +1491,7 @@
               <w:lang w:eastAsia="uk-UA"/>
             </w:rPr>
           </w:pPr>
-          <w:hyperlink w:anchor="_Toc166148455" w:history="1">
+          <w:hyperlink w:anchor="_Toc166174570" w:history="1">
             <w:r>
               <w:rPr>
                 <w:rStyle w:val="a7"/>
@@ -1445,7 +1518,7 @@
                 <w:noProof/>
                 <w:webHidden/>
               </w:rPr>
-              <w:instrText xml:space="preserve"> PAGEREF _Toc166148455 \h </w:instrText>
+              <w:instrText xml:space="preserve"> PAGEREF _Toc166174570 \h </w:instrText>
             </w:r>
             <w:r>
               <w:rPr>
@@ -1490,7 +1563,7 @@
               <w:lang w:eastAsia="uk-UA"/>
             </w:rPr>
           </w:pPr>
-          <w:hyperlink w:anchor="_Toc166148456" w:history="1">
+          <w:hyperlink w:anchor="_Toc166174571" w:history="1">
             <w:r>
               <w:rPr>
                 <w:rStyle w:val="a7"/>
@@ -1517,7 +1590,7 @@
                 <w:noProof/>
                 <w:webHidden/>
               </w:rPr>
-              <w:instrText xml:space="preserve"> PAGEREF _Toc166148456 \h </w:instrText>
+              <w:instrText xml:space="preserve"> PAGEREF _Toc166174571 \h </w:instrText>
             </w:r>
             <w:r>
               <w:rPr>
@@ -1562,7 +1635,7 @@
               <w:lang w:eastAsia="uk-UA"/>
             </w:rPr>
           </w:pPr>
-          <w:hyperlink w:anchor="_Toc166148457" w:history="1">
+          <w:hyperlink w:anchor="_Toc166174572" w:history="1">
             <w:r>
               <w:rPr>
                 <w:rStyle w:val="a7"/>
@@ -1589,7 +1662,7 @@
                 <w:noProof/>
                 <w:webHidden/>
               </w:rPr>
-              <w:instrText xml:space="preserve"> PAGEREF _Toc166148457 \h </w:instrText>
+              <w:instrText xml:space="preserve"> PAGEREF _Toc166174572 \h </w:instrText>
             </w:r>
             <w:r>
               <w:rPr>
@@ -1634,7 +1707,7 @@
               <w:lang w:eastAsia="uk-UA"/>
             </w:rPr>
           </w:pPr>
-          <w:hyperlink w:anchor="_Toc166148458" w:history="1">
+          <w:hyperlink w:anchor="_Toc166174573" w:history="1">
             <w:r>
               <w:rPr>
                 <w:rStyle w:val="a7"/>
@@ -1661,7 +1734,7 @@
                 <w:noProof/>
                 <w:webHidden/>
               </w:rPr>
-              <w:instrText xml:space="preserve"> PAGEREF _Toc166148458 \h </w:instrText>
+              <w:instrText xml:space="preserve"> PAGEREF _Toc166174573 \h </w:instrText>
             </w:r>
             <w:r>
               <w:rPr>
@@ -1706,7 +1779,7 @@
               <w:lang w:eastAsia="uk-UA"/>
             </w:rPr>
           </w:pPr>
-          <w:hyperlink w:anchor="_Toc166148459" w:history="1">
+          <w:hyperlink w:anchor="_Toc166174574" w:history="1">
             <w:r>
               <w:rPr>
                 <w:rStyle w:val="a7"/>
@@ -1733,7 +1806,7 @@
                 <w:noProof/>
                 <w:webHidden/>
               </w:rPr>
-              <w:instrText xml:space="preserve"> PAGEREF _Toc166148459 \h </w:instrText>
+              <w:instrText xml:space="preserve"> PAGEREF _Toc166174574 \h </w:instrText>
             </w:r>
             <w:r>
               <w:rPr>
@@ -1778,7 +1851,7 @@
               <w:lang w:eastAsia="uk-UA"/>
             </w:rPr>
           </w:pPr>
-          <w:hyperlink w:anchor="_Toc166148460" w:history="1">
+          <w:hyperlink w:anchor="_Toc166174575" w:history="1">
             <w:r>
               <w:rPr>
                 <w:rStyle w:val="a7"/>
@@ -1805,7 +1878,7 @@
                 <w:noProof/>
                 <w:webHidden/>
               </w:rPr>
-              <w:instrText xml:space="preserve"> PAGEREF _Toc166148460 \h </w:instrText>
+              <w:instrText xml:space="preserve"> PAGEREF _Toc166174575 \h </w:instrText>
             </w:r>
             <w:r>
               <w:rPr>
@@ -1850,7 +1923,7 @@
               <w:lang w:eastAsia="uk-UA"/>
             </w:rPr>
           </w:pPr>
-          <w:hyperlink w:anchor="_Toc166148461" w:history="1">
+          <w:hyperlink w:anchor="_Toc166174576" w:history="1">
             <w:r>
               <w:rPr>
                 <w:rStyle w:val="a7"/>
@@ -1877,7 +1950,7 @@
                 <w:noProof/>
                 <w:webHidden/>
               </w:rPr>
-              <w:instrText xml:space="preserve"> PAGEREF _Toc166148461 \h </w:instrText>
+              <w:instrText xml:space="preserve"> PAGEREF _Toc166174576 \h </w:instrText>
             </w:r>
             <w:r>
               <w:rPr>
@@ -1943,6 +2016,7 @@
       </w:pPr>
       <w:bookmarkStart w:id="0" w:name="_Toc166093534"/>
       <w:bookmarkStart w:id="1" w:name="_Toc166148436"/>
+      <w:bookmarkStart w:id="2" w:name="_Toc166174550"/>
       <w:r>
         <w:lastRenderedPageBreak/>
         <w:t xml:space="preserve">Структура </w:t>
@@ -1955,24 +2029,27 @@
       </w:r>
       <w:bookmarkEnd w:id="0"/>
       <w:bookmarkEnd w:id="1"/>
+      <w:bookmarkEnd w:id="2"/>
     </w:p>
     <w:p>
       <w:pPr>
         <w:pStyle w:val="2"/>
       </w:pPr>
-      <w:bookmarkStart w:id="2" w:name="_Toc166093535"/>
-      <w:bookmarkStart w:id="3" w:name="_Toc166148437"/>
+      <w:bookmarkStart w:id="3" w:name="_Toc166093535"/>
+      <w:bookmarkStart w:id="4" w:name="_Toc166148437"/>
+      <w:bookmarkStart w:id="5" w:name="_Toc166174551"/>
       <w:r>
         <w:t>Структурна схема</w:t>
       </w:r>
-      <w:bookmarkEnd w:id="2"/>
       <w:bookmarkEnd w:id="3"/>
+      <w:bookmarkEnd w:id="4"/>
+      <w:bookmarkEnd w:id="5"/>
     </w:p>
     <w:p>
       <w:r>
         <w:t xml:space="preserve">На рисунку 1 зображена </w:t>
       </w:r>
-      <w:bookmarkStart w:id="4" w:name="_Hlk166073385"/>
+      <w:bookmarkStart w:id="6" w:name="_Hlk166073385"/>
       <w:r>
         <w:t>структурна схема проекту “</w:t>
       </w:r>
@@ -2000,14 +2077,14 @@
       <w:r>
         <w:t>”.</w:t>
       </w:r>
-      <w:bookmarkEnd w:id="4"/>
+      <w:bookmarkEnd w:id="6"/>
     </w:p>
     <w:p>
       <w:pPr>
         <w:jc w:val="center"/>
       </w:pPr>
       <w:r>
-        <w:object w:dxaOrig="8388" w:dyaOrig="10020" w14:anchorId="62E36463">
+        <w:object w:dxaOrig="8388" w:dyaOrig="10020" w14:anchorId="75EEEAED">
           <v:shapetype id="_x0000_t75" coordsize="21600,21600" o:spt="75" o:preferrelative="t" path="m@4@5l@4@11@9@11@9@5xe" filled="f" stroked="f">
             <v:stroke joinstyle="miter"/>
             <v:formulas>
@@ -2030,7 +2107,7 @@
           <v:shape id="_x0000_i1025" type="#_x0000_t75" style="width:419.4pt;height:501pt" o:ole="">
             <v:imagedata r:id="rId6" o:title=""/>
           </v:shape>
-          <o:OLEObject Type="Embed" ProgID="Visio.Drawing.15" ShapeID="_x0000_i1025" DrawAspect="Content" ObjectID="_1776765936" r:id="rId7"/>
+          <o:OLEObject Type="Embed" ProgID="Visio.Drawing.15" ShapeID="_x0000_i1025" DrawAspect="Content" ObjectID="_1776787735" r:id="rId7"/>
         </w:object>
       </w:r>
     </w:p>
@@ -2057,6 +2134,9 @@
         <w:t>1</w:t>
       </w:r>
       <w:r>
+        <w:rPr>
+          <w:noProof/>
+        </w:rPr>
         <w:fldChar w:fldCharType="end"/>
       </w:r>
       <w:r>
@@ -2121,7 +2201,13 @@
       </w:r>
       <w:proofErr w:type="spellEnd"/>
       <w:r>
-        <w:t>” складається з двох частин:</w:t>
+        <w:t xml:space="preserve">” складається з двох </w:t>
+      </w:r>
+      <w:r>
+        <w:t>модулів</w:t>
+      </w:r>
+      <w:r>
+        <w:t>:</w:t>
       </w:r>
     </w:p>
     <w:p>
@@ -2337,25 +2423,32 @@
       <w:pPr>
         <w:pStyle w:val="2"/>
       </w:pPr>
-      <w:bookmarkStart w:id="5" w:name="_Toc166093536"/>
-      <w:bookmarkStart w:id="6" w:name="_Toc166148438"/>
-      <w:r>
-        <w:t>Опис частин структурної схеми</w:t>
-      </w:r>
-      <w:bookmarkEnd w:id="5"/>
-      <w:bookmarkEnd w:id="6"/>
-    </w:p>
-    <w:p>
-      <w:pPr>
-        <w:pStyle w:val="3"/>
-      </w:pPr>
-      <w:bookmarkStart w:id="7" w:name="_Toc166093537"/>
-      <w:bookmarkStart w:id="8" w:name="_Toc166148439"/>
-      <w:r>
-        <w:t>Програмне забезпечення</w:t>
+      <w:bookmarkStart w:id="7" w:name="_Toc166093536"/>
+      <w:bookmarkStart w:id="8" w:name="_Toc166148438"/>
+      <w:bookmarkStart w:id="9" w:name="_Toc166174552"/>
+      <w:r>
+        <w:t>Розробка модулів</w:t>
+      </w:r>
+      <w:r>
+        <w:t xml:space="preserve"> структурної схеми</w:t>
       </w:r>
       <w:bookmarkEnd w:id="7"/>
       <w:bookmarkEnd w:id="8"/>
+      <w:bookmarkEnd w:id="9"/>
+    </w:p>
+    <w:p>
+      <w:pPr>
+        <w:pStyle w:val="3"/>
+      </w:pPr>
+      <w:bookmarkStart w:id="10" w:name="_Toc166093537"/>
+      <w:bookmarkStart w:id="11" w:name="_Toc166148439"/>
+      <w:bookmarkStart w:id="12" w:name="_Toc166174553"/>
+      <w:r>
+        <w:t>Програмне забезпечення</w:t>
+      </w:r>
+      <w:bookmarkEnd w:id="10"/>
+      <w:bookmarkEnd w:id="11"/>
+      <w:bookmarkEnd w:id="12"/>
     </w:p>
     <w:p>
       <w:r>
@@ -2367,13 +2460,15 @@
       <w:pPr>
         <w:pStyle w:val="3"/>
       </w:pPr>
-      <w:bookmarkStart w:id="9" w:name="_Toc166093538"/>
-      <w:bookmarkStart w:id="10" w:name="_Toc166148440"/>
+      <w:bookmarkStart w:id="13" w:name="_Toc166093538"/>
+      <w:bookmarkStart w:id="14" w:name="_Toc166148440"/>
+      <w:bookmarkStart w:id="15" w:name="_Toc166174554"/>
       <w:r>
         <w:t>Фоновий сервіс резервування</w:t>
       </w:r>
-      <w:bookmarkEnd w:id="9"/>
-      <w:bookmarkEnd w:id="10"/>
+      <w:bookmarkEnd w:id="13"/>
+      <w:bookmarkEnd w:id="14"/>
+      <w:bookmarkEnd w:id="15"/>
     </w:p>
     <w:p>
       <w:r>
@@ -2429,7 +2524,7 @@
           <v:shape id="_x0000_i1026" type="#_x0000_t75" style="width:481.45pt;height:362.2pt" o:ole="">
             <v:imagedata r:id="rId8" o:title=""/>
           </v:shape>
-          <o:OLEObject Type="Embed" ProgID="Visio.Drawing.15" ShapeID="_x0000_i1026" DrawAspect="Content" ObjectID="_1776765937" r:id="rId9"/>
+          <o:OLEObject Type="Embed" ProgID="Visio.Drawing.15" ShapeID="_x0000_i1026" DrawAspect="Content" ObjectID="_1776787736" r:id="rId9"/>
         </w:object>
       </w:r>
     </w:p>
@@ -2475,23 +2570,31 @@
       <w:pPr>
         <w:pStyle w:val="3"/>
       </w:pPr>
-      <w:bookmarkStart w:id="11" w:name="_Toc166093539"/>
-      <w:bookmarkStart w:id="12" w:name="_Toc166148441"/>
+      <w:bookmarkStart w:id="16" w:name="_Toc166093539"/>
+      <w:bookmarkStart w:id="17" w:name="_Toc166148441"/>
+      <w:bookmarkStart w:id="18" w:name="_Toc166174555"/>
       <w:r>
         <w:t>Графічний інтерфейс</w:t>
       </w:r>
-      <w:bookmarkEnd w:id="11"/>
-      <w:bookmarkEnd w:id="12"/>
-    </w:p>
-    <w:p>
-      <w:r>
-        <w:t xml:space="preserve">Через графічний інтерфейс користувач зможе керувати своїми віртуальними сейфами, а саме створити, змінити та видалити віртуальний сейф. Має бути можливість добавляти файли і </w:t>
+      <w:bookmarkEnd w:id="16"/>
+      <w:bookmarkEnd w:id="17"/>
+      <w:bookmarkEnd w:id="18"/>
+    </w:p>
+    <w:p>
+      <w:r>
+        <w:t xml:space="preserve">Через графічний інтерфейс користувач зможе керувати своїми віртуальними сейфами, а саме створити, змінити та видалити віртуальний сейф. </w:t>
+      </w:r>
+      <w:r>
+        <w:t>Є</w:t>
+      </w:r>
+      <w:r>
+        <w:t xml:space="preserve"> можливість добавляти файли і </w:t>
       </w:r>
       <w:r>
         <w:t>каталоги</w:t>
       </w:r>
       <w:r>
-        <w:t xml:space="preserve"> у резервації і їх забирати з резервації, визначати час автоматичної резервації, визначити віртуальний сейф як сейф на знімному накопичувачі. Також, користувач має мати змогу резервувати файли з </w:t>
+        <w:t xml:space="preserve"> у резервації і їх забирати з резервації, визначати час автоматичної резервації, визначити віртуальний сейф як сейф на знімному накопичувачі. Також, користувач має змогу резервувати файли з </w:t>
       </w:r>
       <w:proofErr w:type="spellStart"/>
       <w:r>
@@ -2502,7 +2605,13 @@
         <w:t>.</w:t>
       </w:r>
       <w:r>
-        <w:t xml:space="preserve"> На даний момент передбачаються такі сторінки, що мають бути присутні:</w:t>
+        <w:t xml:space="preserve"> На даний момент </w:t>
+      </w:r>
+      <w:r>
+        <w:t>є</w:t>
+      </w:r>
+      <w:r>
+        <w:t xml:space="preserve"> такі сторінки:</w:t>
       </w:r>
     </w:p>
     <w:p>
@@ -2661,7 +2770,19 @@
         <w:t>Сторінка налаштувань</w:t>
       </w:r>
       <w:r>
-        <w:t xml:space="preserve"> – містить секцію для встановлення спільного встановлення автоматичного резервування віртуальних сейфів, але має бути можливість обрати, чи будуть перезаписуватися автоматичні резервування, що вже були налаштовані. Також, містить секцію зі списком комбінацій клавіш, кожну з яких можна змінити. Має бути можливість змінити скинути комбінації клавіш до заводських налаштувань.</w:t>
+        <w:t xml:space="preserve"> – містить секцію для встановлення спільного встановлення автоматичного резервування віртуальних сейфів, але </w:t>
+      </w:r>
+      <w:r>
+        <w:t xml:space="preserve">є </w:t>
+      </w:r>
+      <w:r>
+        <w:t xml:space="preserve">можливість обрати, чи будуть перезаписуватися автоматичні резервування, що вже були налаштовані. Також, містить секцію зі списком комбінацій клавіш, кожну з яких можна змінити. </w:t>
+      </w:r>
+      <w:r>
+        <w:t>Є</w:t>
+      </w:r>
+      <w:r>
+        <w:t xml:space="preserve"> можливість змінити скинути комбінації клавіш до заводських налаштувань.</w:t>
       </w:r>
     </w:p>
     <w:p>
@@ -2752,7 +2873,7 @@
           <v:shape id="_x0000_i1027" type="#_x0000_t75" style="width:481.7pt;height:345.95pt" o:ole="">
             <v:imagedata r:id="rId10" o:title=""/>
           </v:shape>
-          <o:OLEObject Type="Embed" ProgID="Visio.Drawing.15" ShapeID="_x0000_i1027" DrawAspect="Content" ObjectID="_1776765938" r:id="rId11"/>
+          <o:OLEObject Type="Embed" ProgID="Visio.Drawing.15" ShapeID="_x0000_i1027" DrawAspect="Content" ObjectID="_1776787737" r:id="rId11"/>
         </w:object>
       </w:r>
     </w:p>
@@ -2808,17 +2929,19 @@
       <w:pPr>
         <w:pStyle w:val="3"/>
       </w:pPr>
-      <w:bookmarkStart w:id="13" w:name="_Toc166093540"/>
-      <w:bookmarkStart w:id="14" w:name="_Toc166148442"/>
+      <w:bookmarkStart w:id="19" w:name="_Toc166093540"/>
+      <w:bookmarkStart w:id="20" w:name="_Toc166148442"/>
+      <w:bookmarkStart w:id="21" w:name="_Toc166174556"/>
       <w:r>
         <w:t>Доменний рівень</w:t>
       </w:r>
-      <w:bookmarkEnd w:id="13"/>
-      <w:bookmarkEnd w:id="14"/>
-    </w:p>
-    <w:p>
-      <w:r>
-        <w:t>На цьому рівні описуються найосновніші сутності та реалізовується найосновніший функціонал програмного забезпечення і не використовується жодна бібліотека. Цей рівень має містити такі сутності:</w:t>
+      <w:bookmarkEnd w:id="19"/>
+      <w:bookmarkEnd w:id="20"/>
+      <w:bookmarkEnd w:id="21"/>
+    </w:p>
+    <w:p>
+      <w:r>
+        <w:t>На цьому рівні описуються найосновніші сутності та реалізовується найосновніший функціонал програмного забезпечення і не використовується жодна бібліотека. Цей рівень має такі сутності:</w:t>
       </w:r>
     </w:p>
     <w:p>
@@ -2935,7 +3058,13 @@
         <w:jc w:val="left"/>
       </w:pPr>
       <w:r>
-        <w:t xml:space="preserve">Ці сутності має надавати не лише шлях, а й назву файлу з чи без розширення або назву папки. </w:t>
+        <w:t>Ці сутності над</w:t>
+      </w:r>
+      <w:r>
+        <w:t>ає</w:t>
+      </w:r>
+      <w:r>
+        <w:t xml:space="preserve"> не лише шлях, а й назву файлу з чи без розширення або назву папки. </w:t>
       </w:r>
       <w:r>
         <w:t xml:space="preserve">Над файлом, каталогом чи </w:t>
@@ -2949,7 +3078,7 @@
       </w:r>
       <w:proofErr w:type="spellEnd"/>
       <w:r>
-        <w:t xml:space="preserve"> має бути можливо здійснювати такі операції:</w:t>
+        <w:t xml:space="preserve"> можливо здійснювати такі операції:</w:t>
       </w:r>
     </w:p>
     <w:p>
@@ -3045,17 +3174,25 @@
       <w:pPr>
         <w:pStyle w:val="3"/>
       </w:pPr>
-      <w:bookmarkStart w:id="15" w:name="_Toc166093541"/>
-      <w:bookmarkStart w:id="16" w:name="_Toc166148443"/>
+      <w:bookmarkStart w:id="22" w:name="_Toc166093541"/>
+      <w:bookmarkStart w:id="23" w:name="_Toc166148443"/>
+      <w:bookmarkStart w:id="24" w:name="_Toc166174557"/>
       <w:r>
         <w:t>Програмний рівень</w:t>
       </w:r>
-      <w:bookmarkEnd w:id="15"/>
-      <w:bookmarkEnd w:id="16"/>
-    </w:p>
-    <w:p>
-      <w:r>
-        <w:t>На цьому рівні є функціонал бізнес логіки проекту, але не реалізований, тобто на цьому рівні є лише інтерфейси, моделі та ін. Таким чином, не залежить від конкретної реалізації архітектури бази даних, платформи операційної системи, тощо. База даних має містити такі моделі:</w:t>
+      <w:bookmarkEnd w:id="22"/>
+      <w:bookmarkEnd w:id="23"/>
+      <w:bookmarkEnd w:id="24"/>
+    </w:p>
+    <w:p>
+      <w:r>
+        <w:t>На цьому рівні є функціонал бізнес логіки проекту, але не реалізований, тобто на цьому рівні є лише інтерфейси, моделі та ін. Таким чином, не залежить від конкретної реалізації архітектури бази даних, платформи операційної системи, тощо. База даних містит</w:t>
+      </w:r>
+      <w:r>
+        <w:t>ь</w:t>
+      </w:r>
+      <w:r>
+        <w:t xml:space="preserve"> такі моделі:</w:t>
       </w:r>
     </w:p>
     <w:p>
@@ -3257,7 +3394,13 @@
     </w:p>
     <w:p>
       <w:r>
-        <w:t>Також, там має зберігатися сутн</w:t>
+        <w:t>Також, там зберіга</w:t>
+      </w:r>
+      <w:r>
+        <w:t>ється</w:t>
+      </w:r>
+      <w:r>
+        <w:t xml:space="preserve"> сутн</w:t>
       </w:r>
       <w:r>
         <w:t>ість</w:t>
@@ -3291,13 +3434,15 @@
       <w:pPr>
         <w:pStyle w:val="3"/>
       </w:pPr>
-      <w:bookmarkStart w:id="17" w:name="_Toc166093542"/>
-      <w:bookmarkStart w:id="18" w:name="_Toc166148444"/>
+      <w:bookmarkStart w:id="25" w:name="_Toc166093542"/>
+      <w:bookmarkStart w:id="26" w:name="_Toc166148444"/>
+      <w:bookmarkStart w:id="27" w:name="_Toc166174558"/>
       <w:r>
         <w:t>Інфраструктурний рівень</w:t>
       </w:r>
-      <w:bookmarkEnd w:id="17"/>
-      <w:bookmarkEnd w:id="18"/>
+      <w:bookmarkEnd w:id="25"/>
+      <w:bookmarkEnd w:id="26"/>
+      <w:bookmarkEnd w:id="27"/>
     </w:p>
     <w:p>
       <w:r>
@@ -3395,10 +3540,22 @@
         <w:t>CRUD</w:t>
       </w:r>
       <w:r>
-        <w:t xml:space="preserve"> репозиторії для моделей, але для репозиторію комбінацій клавіш не має містити методи створення і видалення, </w:t>
-      </w:r>
-      <w:r>
-        <w:t>адже комбінації клавіш мають створюватися разом з базою даних</w:t>
+        <w:t xml:space="preserve"> репозиторії для моделей, але для репозиторію комбінацій клавіш не </w:t>
+      </w:r>
+      <w:r>
+        <w:t>містить</w:t>
+      </w:r>
+      <w:r>
+        <w:t xml:space="preserve"> методи створення і видалення, </w:t>
+      </w:r>
+      <w:r>
+        <w:t>адже комбінації клавіш створ</w:t>
+      </w:r>
+      <w:r>
+        <w:t>юються</w:t>
+      </w:r>
+      <w:r>
+        <w:t xml:space="preserve"> разом з базою даних</w:t>
       </w:r>
       <w:r>
         <w:t xml:space="preserve">. Також, </w:t>
@@ -3443,30 +3600,31 @@
       <w:pPr>
         <w:pStyle w:val="1"/>
       </w:pPr>
-      <w:bookmarkStart w:id="19" w:name="_Toc166093543"/>
-      <w:bookmarkStart w:id="20" w:name="_Toc166148445"/>
+      <w:bookmarkStart w:id="28" w:name="_Toc166093543"/>
+      <w:bookmarkStart w:id="29" w:name="_Toc166148445"/>
+      <w:bookmarkStart w:id="30" w:name="_Toc166174559"/>
       <w:r>
         <w:t>Реалізація структури програмного забезпечення</w:t>
       </w:r>
-      <w:bookmarkEnd w:id="19"/>
-      <w:bookmarkEnd w:id="20"/>
+      <w:bookmarkEnd w:id="28"/>
+      <w:bookmarkEnd w:id="29"/>
+      <w:bookmarkEnd w:id="30"/>
     </w:p>
     <w:p>
       <w:pPr>
         <w:pStyle w:val="2"/>
       </w:pPr>
-      <w:bookmarkStart w:id="21" w:name="_Toc166148446"/>
+      <w:bookmarkStart w:id="31" w:name="_Toc166148446"/>
+      <w:bookmarkStart w:id="32" w:name="_Toc166174560"/>
       <w:r>
         <w:t>Опис складу програми та репозиторію</w:t>
       </w:r>
-      <w:bookmarkEnd w:id="21"/>
-    </w:p>
-    <w:p>
-      <w:r>
-        <w:t xml:space="preserve">Програма складається з </w:t>
-      </w:r>
-      <w:r>
-        <w:t xml:space="preserve">проектів у каталозі </w:t>
+      <w:bookmarkEnd w:id="31"/>
+      <w:bookmarkEnd w:id="32"/>
+    </w:p>
+    <w:p>
+      <w:r>
+        <w:t xml:space="preserve">Програма складається з проектів у каталозі </w:t>
       </w:r>
       <w:r>
         <w:rPr>
@@ -3498,7 +3656,31 @@
         <w:t>“tests”</w:t>
       </w:r>
       <w:r>
-        <w:t>, які вміщують відповідно проекти, які представляють частину з структурної схема на рисунку 1, та, тести для перевірки коду на справність. Нижче наведено назву частини структурної схеми і відповідний проект, що за цю частину відповідає.</w:t>
+        <w:t xml:space="preserve">, які вміщують відповідно проекти, які представляють </w:t>
+      </w:r>
+      <w:r>
+        <w:t>модулі</w:t>
+      </w:r>
+      <w:r>
+        <w:t xml:space="preserve"> з структурної схем</w:t>
+      </w:r>
+      <w:r>
+        <w:t>и</w:t>
+      </w:r>
+      <w:r>
+        <w:t xml:space="preserve"> на рисунку 1, та, тести для перевірки коду на справність. Нижче наведено назву </w:t>
+      </w:r>
+      <w:r>
+        <w:t>модуля</w:t>
+      </w:r>
+      <w:r>
+        <w:t xml:space="preserve"> структурної схеми і відповідний проект, що за ц</w:t>
+      </w:r>
+      <w:r>
+        <w:t xml:space="preserve">ей модуль </w:t>
+      </w:r>
+      <w:r>
+        <w:t>відповідає.</w:t>
       </w:r>
     </w:p>
     <w:p>
@@ -3517,13 +3699,7 @@
         <w:t>Графічний інтерфейс</w:t>
       </w:r>
       <w:r>
-        <w:t xml:space="preserve"> </w:t>
-      </w:r>
-      <w:r>
-        <w:t>–</w:t>
-      </w:r>
-      <w:r>
-        <w:t xml:space="preserve"> </w:t>
+        <w:t xml:space="preserve"> – </w:t>
       </w:r>
       <w:proofErr w:type="spellStart"/>
       <w:r>
@@ -3550,13 +3726,7 @@
         <w:t>Фоновий сервіс резервування</w:t>
       </w:r>
       <w:r>
-        <w:t xml:space="preserve"> </w:t>
-      </w:r>
-      <w:r>
-        <w:t>–</w:t>
-      </w:r>
-      <w:r>
-        <w:t xml:space="preserve"> </w:t>
+        <w:t xml:space="preserve"> – </w:t>
       </w:r>
       <w:proofErr w:type="spellStart"/>
       <w:r>
@@ -3583,13 +3753,7 @@
         <w:t>Доменний рівень</w:t>
       </w:r>
       <w:r>
-        <w:t xml:space="preserve"> </w:t>
-      </w:r>
-      <w:r>
-        <w:t>–</w:t>
-      </w:r>
-      <w:r>
-        <w:t xml:space="preserve"> </w:t>
+        <w:t xml:space="preserve"> – </w:t>
       </w:r>
       <w:proofErr w:type="spellStart"/>
       <w:r>
@@ -3616,13 +3780,7 @@
         <w:t>Програмний рівень</w:t>
       </w:r>
       <w:r>
-        <w:t xml:space="preserve"> </w:t>
-      </w:r>
-      <w:r>
-        <w:t>–</w:t>
-      </w:r>
-      <w:r>
-        <w:t xml:space="preserve"> </w:t>
+        <w:t xml:space="preserve"> – </w:t>
       </w:r>
       <w:proofErr w:type="spellStart"/>
       <w:r>
@@ -3649,26 +3807,32 @@
         <w:t>Інфраструктурний рівень</w:t>
       </w:r>
       <w:r>
+        <w:t xml:space="preserve"> – </w:t>
+      </w:r>
+      <w:proofErr w:type="spellStart"/>
+      <w:r>
+        <w:t>FilesSafeReserve.Infra</w:t>
+      </w:r>
+      <w:proofErr w:type="spellEnd"/>
+      <w:r>
+        <w:t>.</w:t>
+      </w:r>
+    </w:p>
+    <w:p>
+      <w:r>
+        <w:t>Вище було описано роль кожн</w:t>
+      </w:r>
+      <w:r>
+        <w:t>ого</w:t>
+      </w:r>
+      <w:r>
         <w:t xml:space="preserve"> </w:t>
       </w:r>
       <w:r>
-        <w:t>–</w:t>
-      </w:r>
-      <w:r>
-        <w:t xml:space="preserve"> </w:t>
-      </w:r>
-      <w:proofErr w:type="spellStart"/>
-      <w:r>
-        <w:t>FilesSafeReserve.Infra</w:t>
-      </w:r>
-      <w:proofErr w:type="spellEnd"/>
-      <w:r>
-        <w:t>.</w:t>
-      </w:r>
-    </w:p>
-    <w:p>
-      <w:r>
-        <w:t xml:space="preserve">Вище було описано роль кожної частини структурної схеми. Також, нижче наведено </w:t>
+        <w:t>модуля</w:t>
+      </w:r>
+      <w:r>
+        <w:t xml:space="preserve"> структурної схеми. Також, нижче наведено </w:t>
       </w:r>
       <w:r>
         <w:t>проекти тестів.</w:t>
@@ -3733,16 +3897,325 @@
       </w:r>
     </w:p>
     <w:p/>
-    <w:p/>
-    <w:p/>
-    <w:p/>
-    <w:p/>
-    <w:p>
-      <w:pPr>
-        <w:rPr>
-          <w:color w:val="FF0000"/>
-        </w:rPr>
-      </w:pPr>
+    <w:p>
+      <w:pPr>
+        <w:pStyle w:val="2"/>
+      </w:pPr>
+      <w:bookmarkStart w:id="33" w:name="_Toc166174561"/>
+      <w:r>
+        <w:t>Обрані технології розробки</w:t>
+      </w:r>
+      <w:bookmarkEnd w:id="33"/>
+    </w:p>
+    <w:p>
+      <w:r>
+        <w:t xml:space="preserve">Для розробки графічного інтерфейсу було обрано </w:t>
+      </w:r>
+      <w:r>
+        <w:t xml:space="preserve">.NET MAUI </w:t>
+      </w:r>
+      <w:proofErr w:type="spellStart"/>
+      <w:r>
+        <w:t>Blazor</w:t>
+      </w:r>
+      <w:proofErr w:type="spellEnd"/>
+      <w:r>
+        <w:t xml:space="preserve"> </w:t>
+      </w:r>
+      <w:proofErr w:type="spellStart"/>
+      <w:r>
+        <w:t>Hybrid</w:t>
+      </w:r>
+      <w:proofErr w:type="spellEnd"/>
+      <w:r>
+        <w:t xml:space="preserve"> проект</w:t>
+      </w:r>
+      <w:r>
+        <w:t xml:space="preserve"> через просту інтеграцію з </w:t>
+      </w:r>
+      <w:r>
+        <w:rPr>
+          <w:lang w:val="en-US"/>
+        </w:rPr>
+        <w:t>razor pages</w:t>
+      </w:r>
+      <w:r>
+        <w:t>, що позволить пришвидшити розробку програми. У проекті в</w:t>
+      </w:r>
+      <w:r>
+        <w:t xml:space="preserve">икористовуються такі </w:t>
+      </w:r>
+      <w:r>
+        <w:rPr>
+          <w:lang w:val="en-US"/>
+        </w:rPr>
+        <w:t>NuGet</w:t>
+      </w:r>
+      <w:r>
+        <w:t xml:space="preserve"> </w:t>
+      </w:r>
+      <w:r>
+        <w:rPr>
+          <w:lang w:val="en-US"/>
+        </w:rPr>
+        <w:t>package</w:t>
+      </w:r>
+      <w:r>
+        <w:t>-і:</w:t>
+      </w:r>
+    </w:p>
+    <w:p>
+      <w:pPr>
+        <w:pStyle w:val="a5"/>
+        <w:numPr>
+          <w:ilvl w:val="0"/>
+          <w:numId w:val="10"/>
+        </w:numPr>
+        <w:spacing w:after="0" w:line="276" w:lineRule="auto"/>
+      </w:pPr>
+      <w:proofErr w:type="spellStart"/>
+      <w:r>
+        <w:t>CommunityToolkit.Maui.Core</w:t>
+      </w:r>
+      <w:proofErr w:type="spellEnd"/>
+      <w:r>
+        <w:t xml:space="preserve"> – додатковий функціонал взаємодії з файловою системою,</w:t>
+      </w:r>
+    </w:p>
+    <w:p>
+      <w:pPr>
+        <w:pStyle w:val="a5"/>
+        <w:numPr>
+          <w:ilvl w:val="0"/>
+          <w:numId w:val="10"/>
+        </w:numPr>
+        <w:spacing w:after="0" w:line="360" w:lineRule="auto"/>
+      </w:pPr>
+      <w:proofErr w:type="spellStart"/>
+      <w:r>
+        <w:t>Blazor.Bootstrap</w:t>
+      </w:r>
+      <w:proofErr w:type="spellEnd"/>
+      <w:r>
+        <w:t xml:space="preserve"> – бібліотека готових </w:t>
+      </w:r>
+      <w:r>
+        <w:rPr>
+          <w:lang w:val="en-US"/>
+        </w:rPr>
+        <w:t xml:space="preserve">razor </w:t>
+      </w:r>
+      <w:r>
+        <w:t xml:space="preserve">компонентів на основі </w:t>
+      </w:r>
+      <w:proofErr w:type="spellStart"/>
+      <w:r>
+        <w:t>Bootstrap</w:t>
+      </w:r>
+      <w:proofErr w:type="spellEnd"/>
+      <w:r>
+        <w:t>.</w:t>
+      </w:r>
+    </w:p>
+    <w:p>
+      <w:r>
+        <w:t>Фоновий сервіс резервування</w:t>
+      </w:r>
+      <w:r>
+        <w:t xml:space="preserve"> є проект</w:t>
+      </w:r>
+      <w:r>
+        <w:t>ом</w:t>
+      </w:r>
+      <w:r>
+        <w:t xml:space="preserve"> типу </w:t>
+      </w:r>
+      <w:r>
+        <w:rPr>
+          <w:lang w:val="en-US"/>
+        </w:rPr>
+        <w:t xml:space="preserve">Worker Service </w:t>
+      </w:r>
+      <w:r>
+        <w:t xml:space="preserve">і не містить сторонніх </w:t>
+      </w:r>
+      <w:r>
+        <w:rPr>
+          <w:lang w:val="en-US"/>
+        </w:rPr>
+        <w:t>NuGet</w:t>
+      </w:r>
+      <w:r>
+        <w:t xml:space="preserve"> </w:t>
+      </w:r>
+      <w:r>
+        <w:rPr>
+          <w:lang w:val="en-US"/>
+        </w:rPr>
+        <w:t>package</w:t>
+      </w:r>
+      <w:r>
+        <w:t>-</w:t>
+      </w:r>
+      <w:proofErr w:type="spellStart"/>
+      <w:r>
+        <w:t>ів</w:t>
+      </w:r>
+      <w:proofErr w:type="spellEnd"/>
+      <w:r>
+        <w:t xml:space="preserve"> окрім стандартних.</w:t>
+      </w:r>
+    </w:p>
+    <w:p>
+      <w:r>
+        <w:t xml:space="preserve">Доменний, програмний та інфраструктурні рівні є </w:t>
+      </w:r>
+      <w:r>
+        <w:rPr>
+          <w:lang w:val="en-US"/>
+        </w:rPr>
+        <w:t>Class Library</w:t>
+      </w:r>
+      <w:r>
+        <w:t xml:space="preserve"> проектами. У інфраструктурному рівні було обрано </w:t>
+      </w:r>
+      <w:r>
+        <w:rPr>
+          <w:lang w:val="en-US"/>
+        </w:rPr>
+        <w:t>EF Core</w:t>
+      </w:r>
+      <w:r>
+        <w:t xml:space="preserve">, як технологія взаємодії з базою даних, через зручну інтеграцію з </w:t>
+      </w:r>
+      <w:proofErr w:type="spellStart"/>
+      <w:r>
+        <w:rPr>
+          <w:lang w:val="en-US"/>
+        </w:rPr>
+        <w:t>Linq</w:t>
+      </w:r>
+      <w:proofErr w:type="spellEnd"/>
+      <w:r>
+        <w:t xml:space="preserve"> і </w:t>
+      </w:r>
+      <w:r>
+        <w:rPr>
+          <w:lang w:val="en-US"/>
+        </w:rPr>
+        <w:t>SQLite</w:t>
+      </w:r>
+      <w:r>
+        <w:t>, як архітектура бази даних</w:t>
+      </w:r>
+      <w:r>
+        <w:rPr>
+          <w:lang w:val="en-US"/>
+        </w:rPr>
+        <w:t xml:space="preserve">, </w:t>
+      </w:r>
+      <w:r>
+        <w:t xml:space="preserve">оскільки для програмного забезпечення необхідно створювати зручну локальну базу даних і не потрібно складні додатковий функціонал клієнт-серверних баз даних. Відповідно, інфраструктурний рівень налічує такі </w:t>
+      </w:r>
+      <w:r>
+        <w:rPr>
+          <w:lang w:val="en-US"/>
+        </w:rPr>
+        <w:t>NuGet</w:t>
+      </w:r>
+      <w:r>
+        <w:t xml:space="preserve"> </w:t>
+      </w:r>
+      <w:r>
+        <w:rPr>
+          <w:lang w:val="en-US"/>
+        </w:rPr>
+        <w:t>package</w:t>
+      </w:r>
+      <w:r>
+        <w:t>-і:</w:t>
+      </w:r>
+    </w:p>
+    <w:p>
+      <w:pPr>
+        <w:pStyle w:val="a5"/>
+        <w:numPr>
+          <w:ilvl w:val="0"/>
+          <w:numId w:val="10"/>
+        </w:numPr>
+        <w:spacing w:after="0" w:line="276" w:lineRule="auto"/>
+      </w:pPr>
+      <w:proofErr w:type="spellStart"/>
+      <w:r>
+        <w:t>Microsoft.EntityFrameworkCore</w:t>
+      </w:r>
+      <w:proofErr w:type="spellEnd"/>
+      <w:r>
+        <w:rPr>
+          <w:lang w:val="en-US"/>
+        </w:rPr>
+        <w:t>,</w:t>
+      </w:r>
+    </w:p>
+    <w:p>
+      <w:pPr>
+        <w:pStyle w:val="a5"/>
+        <w:numPr>
+          <w:ilvl w:val="0"/>
+          <w:numId w:val="10"/>
+        </w:numPr>
+        <w:spacing w:after="0" w:line="276" w:lineRule="auto"/>
+      </w:pPr>
+      <w:proofErr w:type="spellStart"/>
+      <w:r>
+        <w:t>Microsoft.EntityFrameworkCore.Design</w:t>
+      </w:r>
+      <w:proofErr w:type="spellEnd"/>
+      <w:r>
+        <w:rPr>
+          <w:lang w:val="en-US"/>
+        </w:rPr>
+        <w:t>,</w:t>
+      </w:r>
+    </w:p>
+    <w:p>
+      <w:pPr>
+        <w:pStyle w:val="a5"/>
+        <w:numPr>
+          <w:ilvl w:val="0"/>
+          <w:numId w:val="10"/>
+        </w:numPr>
+        <w:spacing w:after="0" w:line="276" w:lineRule="auto"/>
+      </w:pPr>
+      <w:proofErr w:type="spellStart"/>
+      <w:r>
+        <w:t>Microsoft.EntityFrameworkCore.Tools</w:t>
+      </w:r>
+      <w:proofErr w:type="spellEnd"/>
+      <w:r>
+        <w:rPr>
+          <w:lang w:val="en-US"/>
+        </w:rPr>
+        <w:t>,</w:t>
+      </w:r>
+    </w:p>
+    <w:p>
+      <w:pPr>
+        <w:pStyle w:val="a5"/>
+        <w:numPr>
+          <w:ilvl w:val="0"/>
+          <w:numId w:val="10"/>
+        </w:numPr>
+        <w:spacing w:after="0" w:line="360" w:lineRule="auto"/>
+      </w:pPr>
+      <w:proofErr w:type="spellStart"/>
+      <w:r>
+        <w:t>Microsoft.EntityFrameworkCore.Sqlite</w:t>
+      </w:r>
+      <w:proofErr w:type="spellEnd"/>
+      <w:r>
+        <w:t>.</w:t>
+      </w:r>
     </w:p>
     <w:p>
       <w:pPr>
@@ -3758,25 +4231,29 @@
       <w:pPr>
         <w:pStyle w:val="2"/>
       </w:pPr>
-      <w:bookmarkStart w:id="22" w:name="_Toc166093544"/>
-      <w:bookmarkStart w:id="23" w:name="_Toc166148447"/>
+      <w:bookmarkStart w:id="34" w:name="_Toc166093544"/>
+      <w:bookmarkStart w:id="35" w:name="_Toc166148447"/>
+      <w:bookmarkStart w:id="36" w:name="_Toc166174562"/>
       <w:r>
         <w:t>Графічний інтерфейс</w:t>
       </w:r>
-      <w:bookmarkEnd w:id="22"/>
-      <w:bookmarkEnd w:id="23"/>
+      <w:bookmarkEnd w:id="34"/>
+      <w:bookmarkEnd w:id="35"/>
+      <w:bookmarkEnd w:id="36"/>
     </w:p>
     <w:p>
       <w:pPr>
         <w:pStyle w:val="3"/>
       </w:pPr>
-      <w:bookmarkStart w:id="24" w:name="_Toc166093546"/>
-      <w:bookmarkStart w:id="25" w:name="_Toc166148448"/>
+      <w:bookmarkStart w:id="37" w:name="_Toc166093546"/>
+      <w:bookmarkStart w:id="38" w:name="_Toc166148448"/>
+      <w:bookmarkStart w:id="39" w:name="_Toc166174563"/>
       <w:r>
         <w:t>Діаграма класів</w:t>
       </w:r>
-      <w:bookmarkEnd w:id="24"/>
-      <w:bookmarkEnd w:id="25"/>
+      <w:bookmarkEnd w:id="37"/>
+      <w:bookmarkEnd w:id="38"/>
+      <w:bookmarkEnd w:id="39"/>
     </w:p>
     <w:p>
       <w:pPr>
@@ -3860,6 +4337,9 @@
         <w:t>4</w:t>
       </w:r>
       <w:r>
+        <w:rPr>
+          <w:noProof/>
+        </w:rPr>
         <w:fldChar w:fldCharType="end"/>
       </w:r>
       <w:r>
@@ -3879,101 +4359,13 @@
       <w:pPr>
         <w:pStyle w:val="3"/>
       </w:pPr>
-      <w:bookmarkStart w:id="26" w:name="_Toc166148449"/>
+      <w:bookmarkStart w:id="40" w:name="_Toc166148449"/>
+      <w:bookmarkStart w:id="41" w:name="_Toc166174564"/>
       <w:r>
         <w:t>Опис</w:t>
       </w:r>
-      <w:bookmarkEnd w:id="26"/>
-    </w:p>
-    <w:p>
-      <w:r>
-        <w:t xml:space="preserve">Це </w:t>
-      </w:r>
-      <w:r>
-        <w:t xml:space="preserve">.NET MAUI </w:t>
-      </w:r>
-      <w:proofErr w:type="spellStart"/>
-      <w:r>
-        <w:t>Blazor</w:t>
-      </w:r>
-      <w:proofErr w:type="spellEnd"/>
-      <w:r>
-        <w:t xml:space="preserve"> </w:t>
-      </w:r>
-      <w:proofErr w:type="spellStart"/>
-      <w:r>
-        <w:t>Hybrid</w:t>
-      </w:r>
-      <w:proofErr w:type="spellEnd"/>
-      <w:r>
-        <w:t xml:space="preserve"> проект</w:t>
-      </w:r>
-      <w:r>
-        <w:t xml:space="preserve"> та </w:t>
-      </w:r>
-      <w:r>
-        <w:t>у проекті</w:t>
-      </w:r>
-      <w:r>
-        <w:t xml:space="preserve"> зараз </w:t>
-      </w:r>
-      <w:r>
-        <w:t xml:space="preserve">окрім стандартних використовуються такі </w:t>
-      </w:r>
-      <w:r>
-        <w:rPr>
-          <w:lang w:val="en-US"/>
-        </w:rPr>
-        <w:t>NuGet</w:t>
-      </w:r>
-      <w:r>
-        <w:t xml:space="preserve"> </w:t>
-      </w:r>
-      <w:r>
-        <w:rPr>
-          <w:lang w:val="en-US"/>
-        </w:rPr>
-        <w:t>package</w:t>
-      </w:r>
-      <w:r>
-        <w:t>-і:</w:t>
-      </w:r>
-    </w:p>
-    <w:p>
-      <w:pPr>
-        <w:pStyle w:val="a5"/>
-        <w:numPr>
-          <w:ilvl w:val="0"/>
-          <w:numId w:val="10"/>
-        </w:numPr>
-        <w:spacing w:after="0" w:line="276" w:lineRule="auto"/>
-      </w:pPr>
-      <w:proofErr w:type="spellStart"/>
-      <w:r>
-        <w:t>CommunityToolkit.Maui.Core</w:t>
-      </w:r>
-      <w:proofErr w:type="spellEnd"/>
-      <w:r>
-        <w:t>,</w:t>
-      </w:r>
-    </w:p>
-    <w:p>
-      <w:pPr>
-        <w:pStyle w:val="a5"/>
-        <w:numPr>
-          <w:ilvl w:val="0"/>
-          <w:numId w:val="10"/>
-        </w:numPr>
-        <w:spacing w:after="0" w:line="360" w:lineRule="auto"/>
-      </w:pPr>
-      <w:proofErr w:type="spellStart"/>
-      <w:r>
-        <w:t>Blazor.Bootstrap</w:t>
-      </w:r>
-      <w:proofErr w:type="spellEnd"/>
-      <w:r>
-        <w:t>.</w:t>
-      </w:r>
+      <w:bookmarkEnd w:id="40"/>
+      <w:bookmarkEnd w:id="41"/>
     </w:p>
     <w:p>
       <w:r>
@@ -4357,25 +4749,29 @@
       <w:pPr>
         <w:pStyle w:val="2"/>
       </w:pPr>
-      <w:bookmarkStart w:id="27" w:name="_Toc166093547"/>
-      <w:bookmarkStart w:id="28" w:name="_Toc166148450"/>
+      <w:bookmarkStart w:id="42" w:name="_Toc166093547"/>
+      <w:bookmarkStart w:id="43" w:name="_Toc166148450"/>
+      <w:bookmarkStart w:id="44" w:name="_Toc166174565"/>
       <w:r>
         <w:t>Фоновий сервіс резервування</w:t>
       </w:r>
-      <w:bookmarkEnd w:id="27"/>
-      <w:bookmarkEnd w:id="28"/>
+      <w:bookmarkEnd w:id="42"/>
+      <w:bookmarkEnd w:id="43"/>
+      <w:bookmarkEnd w:id="44"/>
     </w:p>
     <w:p>
       <w:pPr>
         <w:pStyle w:val="3"/>
       </w:pPr>
-      <w:bookmarkStart w:id="29" w:name="_Toc166093549"/>
-      <w:bookmarkStart w:id="30" w:name="_Toc166148451"/>
+      <w:bookmarkStart w:id="45" w:name="_Toc166093549"/>
+      <w:bookmarkStart w:id="46" w:name="_Toc166148451"/>
+      <w:bookmarkStart w:id="47" w:name="_Toc166174566"/>
       <w:r>
         <w:t>Діаграма класів</w:t>
       </w:r>
-      <w:bookmarkEnd w:id="29"/>
-      <w:bookmarkEnd w:id="30"/>
+      <w:bookmarkEnd w:id="45"/>
+      <w:bookmarkEnd w:id="46"/>
+      <w:bookmarkEnd w:id="47"/>
     </w:p>
     <w:p>
       <w:pPr>
@@ -4447,7 +4843,10 @@
         <w:fldChar w:fldCharType="begin"/>
       </w:r>
       <w:r>
-        <w:instrText xml:space="preserve"> SEQ Рисунок \* ARABIC </w:instrText>
+        <w:instrText xml:space="preserve"> SEQ Рис</w:instrText>
+      </w:r>
+      <w:r>
+        <w:instrText xml:space="preserve">унок \* ARABIC </w:instrText>
       </w:r>
       <w:r>
         <w:fldChar w:fldCharType="separate"/>
@@ -4459,6 +4858,9 @@
         <w:t>5</w:t>
       </w:r>
       <w:r>
+        <w:rPr>
+          <w:noProof/>
+        </w:rPr>
         <w:fldChar w:fldCharType="end"/>
       </w:r>
       <w:r>
@@ -4475,53 +4877,15 @@
       <w:pPr>
         <w:pStyle w:val="3"/>
       </w:pPr>
-      <w:bookmarkStart w:id="31" w:name="_Toc166093548"/>
-      <w:bookmarkStart w:id="32" w:name="_Toc166148452"/>
+      <w:bookmarkStart w:id="48" w:name="_Toc166093548"/>
+      <w:bookmarkStart w:id="49" w:name="_Toc166148452"/>
+      <w:bookmarkStart w:id="50" w:name="_Toc166174567"/>
       <w:r>
         <w:t>Опис</w:t>
       </w:r>
-      <w:bookmarkEnd w:id="31"/>
-      <w:bookmarkEnd w:id="32"/>
-    </w:p>
-    <w:p>
-      <w:r>
-        <w:t xml:space="preserve">Це є проект типу </w:t>
-      </w:r>
-      <w:r>
-        <w:rPr>
-          <w:lang w:val="en-US"/>
-        </w:rPr>
-        <w:t xml:space="preserve">Worker Service </w:t>
-      </w:r>
-      <w:r>
-        <w:t xml:space="preserve">і не містить сторонніх </w:t>
-      </w:r>
-      <w:r>
-        <w:rPr>
-          <w:lang w:val="en-US"/>
-        </w:rPr>
-        <w:t>NuGet</w:t>
-      </w:r>
-      <w:r>
-        <w:t xml:space="preserve"> </w:t>
-      </w:r>
-      <w:r>
-        <w:rPr>
-          <w:lang w:val="en-US"/>
-        </w:rPr>
-        <w:t>package</w:t>
-      </w:r>
-      <w:r>
-        <w:t>-</w:t>
-      </w:r>
-      <w:proofErr w:type="spellStart"/>
-      <w:r>
-        <w:t>ів</w:t>
-      </w:r>
-      <w:proofErr w:type="spellEnd"/>
-      <w:r>
-        <w:t xml:space="preserve"> окрім стандартних.</w:t>
-      </w:r>
+      <w:bookmarkEnd w:id="48"/>
+      <w:bookmarkEnd w:id="49"/>
+      <w:bookmarkEnd w:id="50"/>
     </w:p>
     <w:p>
       <w:r>
@@ -4559,25 +4923,29 @@
       <w:pPr>
         <w:pStyle w:val="2"/>
       </w:pPr>
-      <w:bookmarkStart w:id="33" w:name="_Toc166093550"/>
-      <w:bookmarkStart w:id="34" w:name="_Toc166148453"/>
+      <w:bookmarkStart w:id="51" w:name="_Toc166093550"/>
+      <w:bookmarkStart w:id="52" w:name="_Toc166148453"/>
+      <w:bookmarkStart w:id="53" w:name="_Toc166174568"/>
       <w:r>
         <w:t>Доменний рівень</w:t>
       </w:r>
-      <w:bookmarkEnd w:id="33"/>
-      <w:bookmarkEnd w:id="34"/>
+      <w:bookmarkEnd w:id="51"/>
+      <w:bookmarkEnd w:id="52"/>
+      <w:bookmarkEnd w:id="53"/>
     </w:p>
     <w:p>
       <w:pPr>
         <w:pStyle w:val="3"/>
       </w:pPr>
-      <w:bookmarkStart w:id="35" w:name="_Toc166093552"/>
-      <w:bookmarkStart w:id="36" w:name="_Toc166148454"/>
+      <w:bookmarkStart w:id="54" w:name="_Toc166093552"/>
+      <w:bookmarkStart w:id="55" w:name="_Toc166148454"/>
+      <w:bookmarkStart w:id="56" w:name="_Toc166174569"/>
       <w:r>
         <w:t>Діаграма класів</w:t>
       </w:r>
-      <w:bookmarkEnd w:id="35"/>
-      <w:bookmarkEnd w:id="36"/>
+      <w:bookmarkEnd w:id="54"/>
+      <w:bookmarkEnd w:id="55"/>
+      <w:bookmarkEnd w:id="56"/>
     </w:p>
     <w:p>
       <w:pPr>
@@ -4689,6 +5057,9 @@
         <w:t>6</w:t>
       </w:r>
       <w:r>
+        <w:rPr>
+          <w:noProof/>
+        </w:rPr>
         <w:fldChar w:fldCharType="end"/>
       </w:r>
       <w:r>
@@ -4705,60 +5076,15 @@
       <w:pPr>
         <w:pStyle w:val="3"/>
       </w:pPr>
-      <w:bookmarkStart w:id="37" w:name="_Toc166093551"/>
-      <w:bookmarkStart w:id="38" w:name="_Toc166148455"/>
+      <w:bookmarkStart w:id="57" w:name="_Toc166093551"/>
+      <w:bookmarkStart w:id="58" w:name="_Toc166148455"/>
+      <w:bookmarkStart w:id="59" w:name="_Toc166174570"/>
       <w:r>
         <w:t>Опис</w:t>
       </w:r>
-      <w:bookmarkEnd w:id="37"/>
-      <w:bookmarkEnd w:id="38"/>
-    </w:p>
-    <w:p>
-      <w:r>
-        <w:t xml:space="preserve">Це </w:t>
-      </w:r>
-      <w:r>
-        <w:rPr>
-          <w:lang w:val="en-US"/>
-        </w:rPr>
-        <w:t xml:space="preserve">Class </w:t>
-      </w:r>
-      <w:r>
-        <w:rPr>
-          <w:lang w:val="en-US"/>
-        </w:rPr>
-        <w:t>Library</w:t>
-      </w:r>
-      <w:r>
-        <w:t xml:space="preserve"> проект </w:t>
-      </w:r>
-      <w:r>
-        <w:t xml:space="preserve">і не містить сторонніх </w:t>
-      </w:r>
-      <w:r>
-        <w:rPr>
-          <w:lang w:val="en-US"/>
-        </w:rPr>
-        <w:t>NuGet</w:t>
-      </w:r>
-      <w:r>
-        <w:t xml:space="preserve"> </w:t>
-      </w:r>
-      <w:r>
-        <w:rPr>
-          <w:lang w:val="en-US"/>
-        </w:rPr>
-        <w:t>package</w:t>
-      </w:r>
-      <w:r>
-        <w:t>-</w:t>
-      </w:r>
-      <w:r>
-        <w:t>і</w:t>
-      </w:r>
-      <w:r>
-        <w:t>.</w:t>
-      </w:r>
+      <w:bookmarkEnd w:id="57"/>
+      <w:bookmarkEnd w:id="58"/>
+      <w:bookmarkEnd w:id="59"/>
     </w:p>
     <w:p>
       <w:r>
@@ -4937,13 +5263,7 @@
         <w:t xml:space="preserve">extensions </w:t>
       </w:r>
       <w:r>
-        <w:t xml:space="preserve">класи для реалізації дій над сутностями, які були згадані вище </w:t>
-      </w:r>
-      <w:r>
-        <w:t>при описі доменного рівня</w:t>
-      </w:r>
-      <w:r>
-        <w:t>, а саме створення, копіювання, переміщення, видалення. Це класи:</w:t>
+        <w:t>класи для реалізації дій над сутностями, які були згадані вище при описі доменного рівня, а саме створення, копіювання, переміщення, видалення. Це класи:</w:t>
       </w:r>
     </w:p>
     <w:p>
@@ -4999,10 +5319,7 @@
       </w:r>
       <w:proofErr w:type="spellEnd"/>
       <w:r>
-        <w:t xml:space="preserve"> – </w:t>
-      </w:r>
-      <w:r>
-        <w:t xml:space="preserve">стандартні операції над </w:t>
+        <w:t xml:space="preserve"> – стандартні операції над </w:t>
       </w:r>
       <w:proofErr w:type="spellStart"/>
       <w:r>
@@ -5037,10 +5354,7 @@
       </w:r>
       <w:proofErr w:type="spellEnd"/>
       <w:r>
-        <w:t xml:space="preserve"> – </w:t>
-      </w:r>
-      <w:r>
-        <w:t xml:space="preserve">стандартні операції над </w:t>
+        <w:t xml:space="preserve"> – стандартні операції над </w:t>
       </w:r>
       <w:proofErr w:type="spellStart"/>
       <w:r>
@@ -5151,25 +5465,29 @@
       <w:pPr>
         <w:pStyle w:val="2"/>
       </w:pPr>
-      <w:bookmarkStart w:id="39" w:name="_Toc166093553"/>
-      <w:bookmarkStart w:id="40" w:name="_Toc166148456"/>
+      <w:bookmarkStart w:id="60" w:name="_Toc166093553"/>
+      <w:bookmarkStart w:id="61" w:name="_Toc166148456"/>
+      <w:bookmarkStart w:id="62" w:name="_Toc166174571"/>
       <w:r>
         <w:t>Програмний рівень</w:t>
       </w:r>
-      <w:bookmarkEnd w:id="39"/>
-      <w:bookmarkEnd w:id="40"/>
+      <w:bookmarkEnd w:id="60"/>
+      <w:bookmarkEnd w:id="61"/>
+      <w:bookmarkEnd w:id="62"/>
     </w:p>
     <w:p>
       <w:pPr>
         <w:pStyle w:val="3"/>
       </w:pPr>
-      <w:bookmarkStart w:id="41" w:name="_Toc166093555"/>
-      <w:bookmarkStart w:id="42" w:name="_Toc166148457"/>
+      <w:bookmarkStart w:id="63" w:name="_Toc166093555"/>
+      <w:bookmarkStart w:id="64" w:name="_Toc166148457"/>
+      <w:bookmarkStart w:id="65" w:name="_Toc166174572"/>
       <w:r>
         <w:t>Діаграма класів</w:t>
       </w:r>
-      <w:bookmarkEnd w:id="41"/>
-      <w:bookmarkEnd w:id="42"/>
+      <w:bookmarkEnd w:id="63"/>
+      <w:bookmarkEnd w:id="64"/>
+      <w:bookmarkEnd w:id="65"/>
     </w:p>
     <w:p>
       <w:pPr>
@@ -5269,6 +5587,9 @@
         <w:t>7</w:t>
       </w:r>
       <w:r>
+        <w:rPr>
+          <w:noProof/>
+        </w:rPr>
         <w:fldChar w:fldCharType="end"/>
       </w:r>
       <w:r>
@@ -5292,59 +5613,17 @@
       <w:pPr>
         <w:pStyle w:val="3"/>
       </w:pPr>
-      <w:bookmarkStart w:id="43" w:name="_Toc166148458"/>
+      <w:bookmarkStart w:id="66" w:name="_Toc166148458"/>
+      <w:bookmarkStart w:id="67" w:name="_Toc166174573"/>
       <w:r>
         <w:t>Опис</w:t>
       </w:r>
-      <w:bookmarkEnd w:id="43"/>
-    </w:p>
-    <w:p>
-      <w:r>
-        <w:t xml:space="preserve">Це </w:t>
-      </w:r>
-      <w:r>
-        <w:rPr>
-          <w:lang w:val="en-US"/>
-        </w:rPr>
-        <w:t>Class Library</w:t>
-      </w:r>
-      <w:r>
-        <w:t xml:space="preserve"> проект і не містить сторонніх </w:t>
-      </w:r>
-      <w:r>
-        <w:rPr>
-          <w:lang w:val="en-US"/>
-        </w:rPr>
-        <w:t>NuGet</w:t>
-      </w:r>
-      <w:r>
-        <w:t xml:space="preserve"> </w:t>
-      </w:r>
-      <w:r>
-        <w:rPr>
-          <w:lang w:val="en-US"/>
-        </w:rPr>
-        <w:t>package</w:t>
-      </w:r>
-      <w:r>
-        <w:t>-і.</w:t>
-      </w:r>
-    </w:p>
-    <w:p>
-      <w:r>
-        <w:t xml:space="preserve">Нижче наведені </w:t>
-      </w:r>
-      <w:r>
-        <w:t>моделі</w:t>
-      </w:r>
-      <w:r>
-        <w:t xml:space="preserve"> у відповідності з їх класами, про які було вказано вище при описі </w:t>
-      </w:r>
-      <w:r>
-        <w:t>програмного</w:t>
-      </w:r>
-      <w:r>
-        <w:t xml:space="preserve"> рівня.</w:t>
+      <w:bookmarkEnd w:id="66"/>
+      <w:bookmarkEnd w:id="67"/>
+    </w:p>
+    <w:p>
+      <w:r>
+        <w:t>Нижче наведені моделі у відповідності з їх класами, про які було вказано вище при описі програмного рівня.</w:t>
       </w:r>
     </w:p>
     <w:p>
@@ -5809,13 +6088,7 @@
       </w:r>
       <w:proofErr w:type="spellEnd"/>
       <w:r>
-        <w:t xml:space="preserve"> – результат, що характеризується поверненим результатом та станом «</w:t>
-      </w:r>
-      <w:r>
-        <w:t>успішно</w:t>
-      </w:r>
-      <w:r>
-        <w:t xml:space="preserve">», якщо результат було не повернуто або повернуто, але </w:t>
+        <w:t xml:space="preserve"> – результат, що характеризується поверненим результатом та станом «успішно», якщо результат було не повернуто або повернуто, але </w:t>
       </w:r>
       <w:r>
         <w:rPr>
@@ -5833,13 +6106,7 @@
         <w:t>default</w:t>
       </w:r>
       <w:r>
-        <w:t xml:space="preserve">, то стан </w:t>
-      </w:r>
-      <w:r>
-        <w:t>«успішно»</w:t>
-      </w:r>
-      <w:r>
-        <w:t xml:space="preserve"> є </w:t>
+        <w:t xml:space="preserve">, то стан «успішно» є </w:t>
       </w:r>
       <w:r>
         <w:rPr>
@@ -5848,10 +6115,7 @@
         <w:t>false</w:t>
       </w:r>
       <w:r>
-        <w:t xml:space="preserve">. Якщо все виконано успішно, то </w:t>
-      </w:r>
-      <w:r>
-        <w:t xml:space="preserve">стан «успішно» є </w:t>
+        <w:t xml:space="preserve">. Якщо все виконано успішно, то стан «успішно» є </w:t>
       </w:r>
       <w:r>
         <w:rPr>
@@ -6053,25 +6317,29 @@
       <w:pPr>
         <w:pStyle w:val="2"/>
       </w:pPr>
-      <w:bookmarkStart w:id="44" w:name="_Toc166093556"/>
-      <w:bookmarkStart w:id="45" w:name="_Toc166148459"/>
+      <w:bookmarkStart w:id="68" w:name="_Toc166093556"/>
+      <w:bookmarkStart w:id="69" w:name="_Toc166148459"/>
+      <w:bookmarkStart w:id="70" w:name="_Toc166174574"/>
       <w:r>
         <w:t>Інфраструктурний рівень</w:t>
       </w:r>
-      <w:bookmarkEnd w:id="44"/>
-      <w:bookmarkEnd w:id="45"/>
+      <w:bookmarkEnd w:id="68"/>
+      <w:bookmarkEnd w:id="69"/>
+      <w:bookmarkEnd w:id="70"/>
     </w:p>
     <w:p>
       <w:pPr>
         <w:pStyle w:val="3"/>
       </w:pPr>
-      <w:bookmarkStart w:id="46" w:name="_Toc166093558"/>
-      <w:bookmarkStart w:id="47" w:name="_Toc166148460"/>
+      <w:bookmarkStart w:id="71" w:name="_Toc166093558"/>
+      <w:bookmarkStart w:id="72" w:name="_Toc166148460"/>
+      <w:bookmarkStart w:id="73" w:name="_Toc166174575"/>
       <w:r>
         <w:t>Діаграма класів</w:t>
       </w:r>
-      <w:bookmarkEnd w:id="46"/>
-      <w:bookmarkEnd w:id="47"/>
+      <w:bookmarkEnd w:id="71"/>
+      <w:bookmarkEnd w:id="72"/>
+      <w:bookmarkEnd w:id="73"/>
     </w:p>
     <w:p>
       <w:pPr>
@@ -6197,6 +6465,9 @@
         <w:t>8</w:t>
       </w:r>
       <w:r>
+        <w:rPr>
+          <w:noProof/>
+        </w:rPr>
         <w:fldChar w:fldCharType="end"/>
       </w:r>
       <w:r>
@@ -6223,136 +6494,13 @@
       <w:pPr>
         <w:pStyle w:val="3"/>
       </w:pPr>
-      <w:bookmarkStart w:id="48" w:name="_Toc166148461"/>
+      <w:bookmarkStart w:id="74" w:name="_Toc166148461"/>
+      <w:bookmarkStart w:id="75" w:name="_Toc166174576"/>
       <w:r>
         <w:t>Опис</w:t>
       </w:r>
-      <w:bookmarkEnd w:id="48"/>
-    </w:p>
-    <w:p>
-      <w:r>
-        <w:t xml:space="preserve">Це </w:t>
-      </w:r>
-      <w:r>
-        <w:rPr>
-          <w:lang w:val="en-US"/>
-        </w:rPr>
-        <w:t>Class Library</w:t>
-      </w:r>
-      <w:r>
-        <w:t xml:space="preserve"> проект</w:t>
-      </w:r>
-      <w:r>
-        <w:rPr>
-          <w:lang w:val="en-US"/>
-        </w:rPr>
-        <w:t xml:space="preserve">, </w:t>
-      </w:r>
-      <w:r>
-        <w:t>у якому</w:t>
-      </w:r>
-      <w:r>
-        <w:t xml:space="preserve"> зараз використовуються такі </w:t>
-      </w:r>
-      <w:r>
-        <w:rPr>
-          <w:lang w:val="en-US"/>
-        </w:rPr>
-        <w:t>NuGet</w:t>
-      </w:r>
-      <w:r>
-        <w:t xml:space="preserve"> </w:t>
-      </w:r>
-      <w:r>
-        <w:rPr>
-          <w:lang w:val="en-US"/>
-        </w:rPr>
-        <w:t>package</w:t>
-      </w:r>
-      <w:r>
-        <w:t>-і:</w:t>
-      </w:r>
-    </w:p>
-    <w:p>
-      <w:pPr>
-        <w:pStyle w:val="a5"/>
-        <w:numPr>
-          <w:ilvl w:val="0"/>
-          <w:numId w:val="10"/>
-        </w:numPr>
-        <w:spacing w:after="0" w:line="276" w:lineRule="auto"/>
-      </w:pPr>
-      <w:proofErr w:type="spellStart"/>
-      <w:r>
-        <w:t>Microsoft.EntityFrameworkCore</w:t>
-      </w:r>
-      <w:proofErr w:type="spellEnd"/>
-      <w:r>
-        <w:rPr>
-          <w:lang w:val="en-US"/>
-        </w:rPr>
-        <w:t>,</w:t>
-      </w:r>
-    </w:p>
-    <w:p>
-      <w:pPr>
-        <w:pStyle w:val="a5"/>
-        <w:numPr>
-          <w:ilvl w:val="0"/>
-          <w:numId w:val="10"/>
-        </w:numPr>
-        <w:spacing w:after="0" w:line="276" w:lineRule="auto"/>
-      </w:pPr>
-      <w:proofErr w:type="spellStart"/>
-      <w:r>
-        <w:t>Microsoft.EntityFrameworkCore.Design</w:t>
-      </w:r>
-      <w:proofErr w:type="spellEnd"/>
-      <w:r>
-        <w:rPr>
-          <w:lang w:val="en-US"/>
-        </w:rPr>
-        <w:t>,</w:t>
-      </w:r>
-    </w:p>
-    <w:p>
-      <w:pPr>
-        <w:pStyle w:val="a5"/>
-        <w:numPr>
-          <w:ilvl w:val="0"/>
-          <w:numId w:val="10"/>
-        </w:numPr>
-        <w:spacing w:after="0" w:line="276" w:lineRule="auto"/>
-      </w:pPr>
-      <w:proofErr w:type="spellStart"/>
-      <w:r>
-        <w:t>Microsoft.EntityFrameworkCore.Tools</w:t>
-      </w:r>
-      <w:proofErr w:type="spellEnd"/>
-      <w:r>
-        <w:rPr>
-          <w:lang w:val="en-US"/>
-        </w:rPr>
-        <w:t>,</w:t>
-      </w:r>
-    </w:p>
-    <w:p>
-      <w:pPr>
-        <w:pStyle w:val="a5"/>
-        <w:numPr>
-          <w:ilvl w:val="0"/>
-          <w:numId w:val="10"/>
-        </w:numPr>
-        <w:spacing w:after="0" w:line="360" w:lineRule="auto"/>
-      </w:pPr>
-      <w:proofErr w:type="spellStart"/>
-      <w:r>
-        <w:t>Microsoft.EntityFrameworkCore.Sqlite</w:t>
-      </w:r>
-      <w:proofErr w:type="spellEnd"/>
-      <w:r>
-        <w:t>.</w:t>
-      </w:r>
+      <w:bookmarkEnd w:id="74"/>
+      <w:bookmarkEnd w:id="75"/>
     </w:p>
     <w:p>
       <w:r>
@@ -6457,10 +6605,7 @@
       </w:r>
       <w:proofErr w:type="spellEnd"/>
       <w:r>
-        <w:t xml:space="preserve"> </w:t>
-      </w:r>
-      <w:r>
-        <w:t xml:space="preserve">і </w:t>
+        <w:t xml:space="preserve"> і </w:t>
       </w:r>
       <w:proofErr w:type="spellStart"/>
       <w:r>
@@ -6474,13 +6619,7 @@
       </w:r>
       <w:proofErr w:type="spellEnd"/>
       <w:r>
-        <w:t xml:space="preserve"> з </w:t>
-      </w:r>
-      <w:r>
-        <w:t>програмного рівня</w:t>
-      </w:r>
-      <w:r>
-        <w:t xml:space="preserve"> реалізуються у класах </w:t>
+        <w:t xml:space="preserve"> з програмного рівня реалізуються у класах </w:t>
       </w:r>
       <w:proofErr w:type="spellStart"/>
       <w:r>
@@ -6591,28 +6730,7 @@
       </w:r>
       <w:proofErr w:type="spellEnd"/>
       <w:r>
-        <w:t xml:space="preserve"> – </w:t>
-      </w:r>
-      <w:r>
-        <w:t xml:space="preserve">зберігає стандартний функціонал </w:t>
-      </w:r>
-      <w:r>
-        <w:t>оновлення</w:t>
-      </w:r>
-      <w:r>
-        <w:t xml:space="preserve"> запис</w:t>
-      </w:r>
-      <w:r>
-        <w:t>у</w:t>
-      </w:r>
-      <w:r>
-        <w:t xml:space="preserve"> у таблиц</w:t>
-      </w:r>
-      <w:r>
-        <w:t>і</w:t>
-      </w:r>
-      <w:r>
-        <w:t xml:space="preserve"> бази даних.</w:t>
+        <w:t xml:space="preserve"> – зберігає стандартний функціонал оновлення запису у таблиці бази даних.</w:t>
       </w:r>
     </w:p>
     <w:p>
@@ -6637,28 +6755,7 @@
       </w:r>
       <w:proofErr w:type="spellEnd"/>
       <w:r>
-        <w:t xml:space="preserve"> </w:t>
-      </w:r>
-      <w:r>
-        <w:t xml:space="preserve">– зберігає стандартний функціонал </w:t>
-      </w:r>
-      <w:r>
-        <w:t>видалення</w:t>
-      </w:r>
-      <w:r>
-        <w:t xml:space="preserve"> запис</w:t>
-      </w:r>
-      <w:r>
-        <w:t>у</w:t>
-      </w:r>
-      <w:r>
-        <w:t xml:space="preserve"> </w:t>
-      </w:r>
-      <w:r>
-        <w:t>з</w:t>
-      </w:r>
-      <w:r>
-        <w:t xml:space="preserve"> таблиці бази даних.</w:t>
+        <w:t xml:space="preserve"> – зберігає стандартний функціонал видалення запису з таблиці бази даних.</w:t>
       </w:r>
     </w:p>
     <w:p>
@@ -6683,19 +6780,7 @@
       </w:r>
       <w:proofErr w:type="spellEnd"/>
       <w:r>
-        <w:t xml:space="preserve"> </w:t>
-      </w:r>
-      <w:r>
-        <w:t>– зберігає стандартний функціонал видалення запис</w:t>
-      </w:r>
-      <w:r>
-        <w:t>у</w:t>
-      </w:r>
-      <w:r>
-        <w:t xml:space="preserve"> з таблиці бази даних</w:t>
-      </w:r>
-      <w:r>
-        <w:t xml:space="preserve"> за </w:t>
+        <w:t xml:space="preserve"> – зберігає стандартний функціонал видалення запису з таблиці бази даних за </w:t>
       </w:r>
       <w:r>
         <w:rPr>
@@ -6704,10 +6789,7 @@
         <w:t xml:space="preserve">id </w:t>
       </w:r>
       <w:r>
-        <w:t>полем</w:t>
-      </w:r>
-      <w:r>
-        <w:t>.</w:t>
+        <w:t>полем.</w:t>
       </w:r>
     </w:p>
     <w:p>
@@ -6732,22 +6814,7 @@
       </w:r>
       <w:proofErr w:type="spellEnd"/>
       <w:r>
-        <w:t xml:space="preserve"> </w:t>
-      </w:r>
-      <w:r>
-        <w:t xml:space="preserve">– зберігає стандартний функціонал </w:t>
-      </w:r>
-      <w:r>
-        <w:t>отримання</w:t>
-      </w:r>
-      <w:r>
-        <w:t xml:space="preserve"> запис</w:t>
-      </w:r>
-      <w:r>
-        <w:t>у</w:t>
-      </w:r>
-      <w:r>
-        <w:t xml:space="preserve"> з таблиці бази даних за </w:t>
+        <w:t xml:space="preserve"> – зберігає стандартний функціонал отримання запису з таблиці бази даних за </w:t>
       </w:r>
       <w:r>
         <w:rPr>
@@ -6781,24 +6848,10 @@
       </w:r>
       <w:proofErr w:type="spellEnd"/>
       <w:r>
-        <w:t xml:space="preserve"> </w:t>
-      </w:r>
-      <w:r>
-        <w:t xml:space="preserve">– зберігає стандартний функціонал </w:t>
-      </w:r>
-      <w:r>
-        <w:t>отримання всіх</w:t>
-      </w:r>
-      <w:r>
-        <w:t xml:space="preserve"> запис</w:t>
-      </w:r>
-      <w:r>
-        <w:t>ів</w:t>
-      </w:r>
-      <w:r>
-        <w:t xml:space="preserve"> з таблиці бази даних.</w:t>
-      </w:r>
-    </w:p>
+        <w:t xml:space="preserve"> – зберігає стандартний функціонал отримання всіх записів з таблиці бази даних.</w:t>
+      </w:r>
+    </w:p>
+    <w:p/>
     <w:p>
       <w:r>
         <w:t xml:space="preserve">Відповідно, використовуючи вище описані інтерфейси </w:t>
@@ -6858,10 +6911,7 @@
       </w:r>
       <w:proofErr w:type="spellEnd"/>
       <w:r>
-        <w:t xml:space="preserve"> </w:t>
-      </w:r>
-      <w:r>
-        <w:t xml:space="preserve">і </w:t>
+        <w:t xml:space="preserve"> і </w:t>
       </w:r>
       <w:proofErr w:type="spellStart"/>
       <w:r>
@@ -6873,16 +6923,7 @@
       </w:r>
       <w:proofErr w:type="spellEnd"/>
       <w:r>
-        <w:t xml:space="preserve"> </w:t>
-      </w:r>
-      <w:r>
-        <w:t>– реалізують взаємодію із записами таблиці</w:t>
-      </w:r>
-      <w:r>
-        <w:t xml:space="preserve"> деталей</w:t>
-      </w:r>
-      <w:r>
-        <w:t xml:space="preserve"> віртуальних сейфів.</w:t>
+        <w:t xml:space="preserve"> – реалізують взаємодію із записами таблиці деталей віртуальних сейфів.</w:t>
       </w:r>
     </w:p>
     <w:p>
@@ -6903,10 +6944,7 @@
       </w:r>
       <w:proofErr w:type="spellEnd"/>
       <w:r>
-        <w:t xml:space="preserve"> </w:t>
-      </w:r>
-      <w:r>
-        <w:t xml:space="preserve">і </w:t>
+        <w:t xml:space="preserve"> і </w:t>
       </w:r>
       <w:proofErr w:type="spellStart"/>
       <w:r>
@@ -6918,10 +6956,7 @@
       </w:r>
       <w:proofErr w:type="spellEnd"/>
       <w:r>
-        <w:t xml:space="preserve"> </w:t>
-      </w:r>
-      <w:r>
-        <w:t xml:space="preserve">– реалізують взаємодію із записами таблиці </w:t>
+        <w:t xml:space="preserve"> – реалізують взаємодію із записами таблиці </w:t>
       </w:r>
       <w:proofErr w:type="spellStart"/>
       <w:r>
@@ -6950,10 +6985,7 @@
       </w:r>
       <w:proofErr w:type="spellEnd"/>
       <w:r>
-        <w:t xml:space="preserve"> </w:t>
-      </w:r>
-      <w:r>
-        <w:t xml:space="preserve">і </w:t>
+        <w:t xml:space="preserve"> і </w:t>
       </w:r>
       <w:proofErr w:type="spellStart"/>
       <w:r>
@@ -6965,13 +6997,7 @@
       </w:r>
       <w:proofErr w:type="spellEnd"/>
       <w:r>
-        <w:t xml:space="preserve"> </w:t>
-      </w:r>
-      <w:r>
-        <w:t xml:space="preserve">– реалізують взаємодію із записами таблиці </w:t>
-      </w:r>
-      <w:r>
-        <w:t xml:space="preserve">операцій </w:t>
+        <w:t xml:space="preserve"> – реалізують взаємодію із записами таблиці операцій </w:t>
       </w:r>
       <w:proofErr w:type="spellStart"/>
       <w:r>
@@ -7000,10 +7026,7 @@
       </w:r>
       <w:proofErr w:type="spellEnd"/>
       <w:r>
-        <w:t xml:space="preserve"> </w:t>
-      </w:r>
-      <w:r>
-        <w:t xml:space="preserve">і </w:t>
+        <w:t xml:space="preserve"> і </w:t>
       </w:r>
       <w:proofErr w:type="spellStart"/>
       <w:r>
@@ -7015,16 +7038,7 @@
       </w:r>
       <w:proofErr w:type="spellEnd"/>
       <w:r>
-        <w:t xml:space="preserve"> </w:t>
-      </w:r>
-      <w:r>
-        <w:t xml:space="preserve">– реалізують взаємодію із записами таблиці </w:t>
-      </w:r>
-      <w:r>
-        <w:t>резервацій</w:t>
-      </w:r>
-      <w:r>
-        <w:t>.</w:t>
+        <w:t xml:space="preserve"> – реалізують взаємодію із записами таблиці резервацій.</w:t>
       </w:r>
     </w:p>
     <w:p>
@@ -7045,10 +7059,7 @@
       </w:r>
       <w:proofErr w:type="spellEnd"/>
       <w:r>
-        <w:t xml:space="preserve"> </w:t>
-      </w:r>
-      <w:r>
-        <w:t xml:space="preserve">і </w:t>
+        <w:t xml:space="preserve"> і </w:t>
       </w:r>
       <w:proofErr w:type="spellStart"/>
       <w:r>
@@ -7060,16 +7071,7 @@
       </w:r>
       <w:proofErr w:type="spellEnd"/>
       <w:r>
-        <w:t xml:space="preserve"> </w:t>
-      </w:r>
-      <w:r>
-        <w:t xml:space="preserve">– реалізують взаємодію із записами таблиці </w:t>
-      </w:r>
-      <w:r>
-        <w:t>файлів резервації</w:t>
-      </w:r>
-      <w:r>
-        <w:t>.</w:t>
+        <w:t xml:space="preserve"> – реалізують взаємодію із записами таблиці файлів резервації.</w:t>
       </w:r>
     </w:p>
     <w:p>
@@ -7090,10 +7092,7 @@
       </w:r>
       <w:proofErr w:type="spellEnd"/>
       <w:r>
-        <w:t xml:space="preserve"> </w:t>
-      </w:r>
-      <w:r>
-        <w:t xml:space="preserve">і </w:t>
+        <w:t xml:space="preserve"> і </w:t>
       </w:r>
       <w:proofErr w:type="spellStart"/>
       <w:r>
@@ -7105,16 +7104,7 @@
       </w:r>
       <w:proofErr w:type="spellEnd"/>
       <w:r>
-        <w:t xml:space="preserve"> </w:t>
-      </w:r>
-      <w:r>
-        <w:t xml:space="preserve">– реалізують взаємодію із записами таблиці </w:t>
-      </w:r>
-      <w:r>
-        <w:t>каталогів резервації</w:t>
-      </w:r>
-      <w:r>
-        <w:t>.</w:t>
+        <w:t xml:space="preserve"> – реалізують взаємодію із записами таблиці каталогів резервації.</w:t>
       </w:r>
     </w:p>
     <w:p>
@@ -7135,10 +7125,7 @@
       </w:r>
       <w:proofErr w:type="spellEnd"/>
       <w:r>
-        <w:t xml:space="preserve"> </w:t>
-      </w:r>
-      <w:r>
-        <w:t xml:space="preserve">і </w:t>
+        <w:t xml:space="preserve"> і </w:t>
       </w:r>
       <w:proofErr w:type="spellStart"/>
       <w:r>
@@ -7150,16 +7137,7 @@
       </w:r>
       <w:proofErr w:type="spellEnd"/>
       <w:r>
-        <w:t xml:space="preserve"> </w:t>
-      </w:r>
-      <w:r>
-        <w:t xml:space="preserve">– реалізують взаємодію із записами таблиці </w:t>
-      </w:r>
-      <w:r>
-        <w:t>комбінацій клавіш</w:t>
-      </w:r>
-      <w:r>
-        <w:t>.</w:t>
+        <w:t xml:space="preserve"> – реалізують взаємодію із записами таблиці комбінацій клавіш.</w:t>
       </w:r>
     </w:p>
     <w:p>

</xml_diff>